<commit_message>
Implemented the show for deez
</commit_message>
<xml_diff>
--- a/12. CPL/SA/Reports/BDSE07-Midterm.docx
+++ b/12. CPL/SA/Reports/BDSE07-Midterm.docx
@@ -123,7 +123,7 @@
           <w:lang w:val="en-SG" w:eastAsia="en-SG"/>
         </w:rPr>
         <w:drawing>
-          <wp:inline distT="0" distB="0" distL="0" distR="0" wp14:anchorId="24CB80E3" wp14:editId="2FA05AE9">
+          <wp:inline distT="0" distB="0" distL="0" distR="0" wp14:anchorId="24CB80E3" wp14:editId="36805EED">
             <wp:extent cx="1676400" cy="518160"/>
             <wp:effectExtent l="0" t="0" r="0" b="0"/>
             <wp:docPr id="4" name="Picture 4" descr="Logo&#10;&#10;Description automatically generated"/>
@@ -1132,7 +1132,7 @@
                       <v:stroke joinstyle="miter"/>
                       <v:path gradientshapeok="t" o:connecttype="rect"/>
                     </v:shapetype>
-                    <v:shape id="Text Box 5" o:spid="_x0000_s1026" type="#_x0000_t202" style="position:absolute;margin-left:304.55pt;margin-top:15.2pt;width:81.6pt;height:22.8pt;z-index:251659264;visibility:visible;mso-wrap-style:square;mso-width-percent:0;mso-height-percent:0;mso-wrap-distance-left:9pt;mso-wrap-distance-top:0;mso-wrap-distance-right:9pt;mso-wrap-distance-bottom:0;mso-position-horizontal:absolute;mso-position-horizontal-relative:text;mso-position-vertical:absolute;mso-position-vertical-relative:text;mso-width-percent:0;mso-height-percent:0;mso-width-relative:margin;mso-height-relative:margin;v-text-anchor:top" o:gfxdata="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" filled="f" stroked="f" strokeweight=".5pt">
+                    <v:shape id="Text Box 5" o:spid="_x0000_s1026" type="#_x0000_t202" style="position:absolute;margin-left:304.55pt;margin-top:15.2pt;width:81.6pt;height:22.8pt;z-index:251659264;visibility:visible;mso-wrap-style:square;mso-width-percent:0;mso-height-percent:0;mso-wrap-distance-left:9pt;mso-wrap-distance-top:0;mso-wrap-distance-right:9pt;mso-wrap-distance-bottom:0;mso-position-horizontal:absolute;mso-position-horizontal-relative:text;mso-position-vertical:absolute;mso-position-vertical-relative:text;mso-width-percent:0;mso-height-percent:0;mso-width-relative:margin;mso-height-relative:margin;v-text-anchor:top" o:gfxdata="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" filled="f" stroked="f" strokeweight=".5pt">
                       <v:textbox>
                         <w:txbxContent>
                           <w:p>
@@ -1245,12 +1245,31 @@
     </w:p>
     <w:p>
       <w:pPr>
+        <w:pStyle w:val="ListParagraph"/>
         <w:rPr>
           <w:rFonts w:ascii="Cambria" w:hAnsi="Cambria"/>
           <w:sz w:val="24"/>
           <w:szCs w:val="24"/>
         </w:rPr>
       </w:pPr>
+    </w:p>
+    <w:p>
+      <w:pPr>
+        <w:pStyle w:val="ListParagraph"/>
+        <w:rPr>
+          <w:rFonts w:ascii="Cambria" w:hAnsi="Cambria"/>
+          <w:sz w:val="24"/>
+          <w:szCs w:val="24"/>
+        </w:rPr>
+      </w:pPr>
+      <w:r>
+        <w:rPr>
+          <w:rFonts w:ascii="Cambria" w:hAnsi="Cambria"/>
+          <w:sz w:val="24"/>
+          <w:szCs w:val="24"/>
+        </w:rPr>
+        <w:t>In today’s fast-paced retail environment, providing excellent customer service is now a crucial and important factor in building trust and loyalty.</w:t>
+      </w:r>
     </w:p>
     <w:p>
       <w:pPr>
@@ -3032,14 +3051,12 @@
 </file>
 
 <file path=customXml/item1.xml><?xml version="1.0" encoding="utf-8"?>
-<p:properties xmlns:p="http://schemas.microsoft.com/office/2006/metadata/properties" xmlns:xsi="http://www.w3.org/2001/XMLSchema-instance" xmlns:pc="http://schemas.microsoft.com/office/infopath/2007/PartnerControls">
-  <documentManagement>
-    <TaxCatchAll xmlns="c0babb3f-4b83-4bd4-b00e-4acf958a406a" xsi:nil="true"/>
-    <lcf76f155ced4ddcb4097134ff3c332f xmlns="d118d1a0-f5a0-4e12-83ce-6c8453885330">
-      <Terms xmlns="http://schemas.microsoft.com/office/infopath/2007/PartnerControls"/>
-    </lcf76f155ced4ddcb4097134ff3c332f>
-  </documentManagement>
-</p:properties>
+<?mso-contentType ?>
+<FormTemplates xmlns="http://schemas.microsoft.com/sharepoint/v3/contenttype/forms">
+  <Display>DocumentLibraryForm</Display>
+  <Edit>DocumentLibraryForm</Edit>
+  <New>DocumentLibraryForm</New>
+</FormTemplates>
 </file>
 
 <file path=customXml/item2.xml><?xml version="1.0" encoding="utf-8"?>
@@ -3049,12 +3066,14 @@
 </file>
 
 <file path=customXml/item3.xml><?xml version="1.0" encoding="utf-8"?>
-<?mso-contentType ?>
-<FormTemplates xmlns="http://schemas.microsoft.com/sharepoint/v3/contenttype/forms">
-  <Display>DocumentLibraryForm</Display>
-  <Edit>DocumentLibraryForm</Edit>
-  <New>DocumentLibraryForm</New>
-</FormTemplates>
+<p:properties xmlns:p="http://schemas.microsoft.com/office/2006/metadata/properties" xmlns:xsi="http://www.w3.org/2001/XMLSchema-instance" xmlns:pc="http://schemas.microsoft.com/office/infopath/2007/PartnerControls">
+  <documentManagement>
+    <TaxCatchAll xmlns="c0babb3f-4b83-4bd4-b00e-4acf958a406a" xsi:nil="true"/>
+    <lcf76f155ced4ddcb4097134ff3c332f xmlns="d118d1a0-f5a0-4e12-83ce-6c8453885330">
+      <Terms xmlns="http://schemas.microsoft.com/office/infopath/2007/PartnerControls"/>
+    </lcf76f155ced4ddcb4097134ff3c332f>
+  </documentManagement>
+</p:properties>
 </file>
 
 <file path=customXml/item4.xml><?xml version="1.0" encoding="utf-8"?>
@@ -3287,12 +3306,9 @@
 </file>
 
 <file path=customXml/itemProps1.xml><?xml version="1.0" encoding="utf-8"?>
-<ds:datastoreItem xmlns:ds="http://schemas.openxmlformats.org/officeDocument/2006/customXml" ds:itemID="{1F4E1B79-F8F4-45DE-8EAF-E1AAED95C7BD}">
+<ds:datastoreItem xmlns:ds="http://schemas.openxmlformats.org/officeDocument/2006/customXml" ds:itemID="{8D332132-AE62-4464-AE9E-E0045CD914D7}">
   <ds:schemaRefs>
-    <ds:schemaRef ds:uri="http://schemas.microsoft.com/office/2006/metadata/properties"/>
-    <ds:schemaRef ds:uri="http://schemas.microsoft.com/office/infopath/2007/PartnerControls"/>
-    <ds:schemaRef ds:uri="c0babb3f-4b83-4bd4-b00e-4acf958a406a"/>
-    <ds:schemaRef ds:uri="d118d1a0-f5a0-4e12-83ce-6c8453885330"/>
+    <ds:schemaRef ds:uri="http://schemas.microsoft.com/sharepoint/v3/contenttype/forms"/>
   </ds:schemaRefs>
 </ds:datastoreItem>
 </file>
@@ -3307,9 +3323,12 @@
 </file>
 
 <file path=customXml/itemProps3.xml><?xml version="1.0" encoding="utf-8"?>
-<ds:datastoreItem xmlns:ds="http://schemas.openxmlformats.org/officeDocument/2006/customXml" ds:itemID="{8D332132-AE62-4464-AE9E-E0045CD914D7}">
+<ds:datastoreItem xmlns:ds="http://schemas.openxmlformats.org/officeDocument/2006/customXml" ds:itemID="{1F4E1B79-F8F4-45DE-8EAF-E1AAED95C7BD}">
   <ds:schemaRefs>
-    <ds:schemaRef ds:uri="http://schemas.microsoft.com/sharepoint/v3/contenttype/forms"/>
+    <ds:schemaRef ds:uri="http://schemas.microsoft.com/office/2006/metadata/properties"/>
+    <ds:schemaRef ds:uri="http://schemas.microsoft.com/office/infopath/2007/PartnerControls"/>
+    <ds:schemaRef ds:uri="c0babb3f-4b83-4bd4-b00e-4acf958a406a"/>
+    <ds:schemaRef ds:uri="d118d1a0-f5a0-4e12-83ce-6c8453885330"/>
   </ds:schemaRefs>
 </ds:datastoreItem>
 </file>

</xml_diff>

<commit_message>
Added Flask Files for Login
</commit_message>
<xml_diff>
--- a/12. CPL/SA/Reports/BDSE07-Midterm.docx
+++ b/12. CPL/SA/Reports/BDSE07-Midterm.docx
@@ -123,7 +123,7 @@
           <w:lang w:val="en-SG" w:eastAsia="en-SG"/>
         </w:rPr>
         <w:drawing>
-          <wp:inline distT="0" distB="0" distL="0" distR="0" wp14:anchorId="24CB80E3" wp14:editId="36805EED">
+          <wp:inline distT="0" distB="0" distL="0" distR="0" wp14:anchorId="24CB80E3" wp14:editId="19E00CDB">
             <wp:extent cx="1676400" cy="518160"/>
             <wp:effectExtent l="0" t="0" r="0" b="0"/>
             <wp:docPr id="4" name="Picture 4" descr="Logo&#10;&#10;Description automatically generated"/>
@@ -1245,7 +1245,6 @@
     </w:p>
     <w:p>
       <w:pPr>
-        <w:pStyle w:val="ListParagraph"/>
         <w:rPr>
           <w:rFonts w:ascii="Cambria" w:hAnsi="Cambria"/>
           <w:sz w:val="24"/>
@@ -1255,7 +1254,8 @@
     </w:p>
     <w:p>
       <w:pPr>
-        <w:pStyle w:val="ListParagraph"/>
+        <w:ind w:left="720" w:firstLine="720"/>
+        <w:jc w:val="both"/>
         <w:rPr>
           <w:rFonts w:ascii="Cambria" w:hAnsi="Cambria"/>
           <w:sz w:val="24"/>
@@ -1268,17 +1268,104 @@
           <w:sz w:val="24"/>
           <w:szCs w:val="24"/>
         </w:rPr>
-        <w:t>In today’s fast-paced retail environment, providing excellent customer service is now a crucial and important factor in building trust and loyalty.</w:t>
+        <w:t xml:space="preserve">The project’s primary goal is to design and implement a self-hosted AI chatbot for Jumpstart. This chatbot will use </w:t>
+      </w:r>
+      <w:proofErr w:type="spellStart"/>
+      <w:r>
+        <w:rPr>
+          <w:rFonts w:ascii="Cambria" w:hAnsi="Cambria"/>
+          <w:sz w:val="24"/>
+          <w:szCs w:val="24"/>
+        </w:rPr>
+        <w:t>LLaMA</w:t>
+      </w:r>
+      <w:proofErr w:type="spellEnd"/>
+      <w:r>
+        <w:rPr>
+          <w:rFonts w:ascii="Cambria" w:hAnsi="Cambria"/>
+          <w:sz w:val="24"/>
+          <w:szCs w:val="24"/>
+        </w:rPr>
+        <w:t xml:space="preserve"> 2 to integrate with Jumpstart’s REST API, providing information about stock and product descriptions. The chatbot will be evaluated and tested with real users, with the feedback and metrics analyzed to measure customer satisfaction, engagement, and loyalty. The project will also explore successful AI chatbots in retail, such as those used by H&amp;M and Tommy Hilfiger, with the chatbot running on our own systems for greater security and control.</w:t>
       </w:r>
     </w:p>
     <w:p>
       <w:pPr>
+        <w:ind w:left="720"/>
+        <w:jc w:val="both"/>
         <w:rPr>
           <w:rFonts w:ascii="Cambria" w:hAnsi="Cambria"/>
           <w:sz w:val="24"/>
           <w:szCs w:val="24"/>
         </w:rPr>
       </w:pPr>
+    </w:p>
+    <w:p>
+      <w:pPr>
+        <w:ind w:left="720" w:firstLine="720"/>
+        <w:jc w:val="both"/>
+        <w:rPr>
+          <w:rFonts w:ascii="Cambria" w:hAnsi="Cambria"/>
+          <w:sz w:val="24"/>
+          <w:szCs w:val="24"/>
+        </w:rPr>
+      </w:pPr>
+      <w:r>
+        <w:rPr>
+          <w:rFonts w:ascii="Cambria" w:hAnsi="Cambria"/>
+          <w:sz w:val="24"/>
+          <w:szCs w:val="24"/>
+        </w:rPr>
+        <w:t xml:space="preserve">The project’s scope includes understanding the benefits and challenges of using AI chatbots in retail, designing and implementing the chatbot prototype, evaluating its performance with real users, and studying successful examples in the industry. The objectives are to review existing research on AI chatbots in retail, identify key features for a successful chatbot, develop a prototype for Jumpstart using </w:t>
+      </w:r>
+      <w:proofErr w:type="spellStart"/>
+      <w:r>
+        <w:rPr>
+          <w:rFonts w:ascii="Cambria" w:hAnsi="Cambria"/>
+          <w:sz w:val="24"/>
+          <w:szCs w:val="24"/>
+        </w:rPr>
+        <w:t>LLaMA</w:t>
+      </w:r>
+      <w:proofErr w:type="spellEnd"/>
+      <w:r>
+        <w:rPr>
+          <w:rFonts w:ascii="Cambria" w:hAnsi="Cambria"/>
+          <w:sz w:val="24"/>
+          <w:szCs w:val="24"/>
+        </w:rPr>
+        <w:t xml:space="preserve"> 2, and provide recommendations for improvement.</w:t>
+      </w:r>
+    </w:p>
+    <w:p>
+      <w:pPr>
+        <w:ind w:left="720"/>
+        <w:jc w:val="both"/>
+        <w:rPr>
+          <w:rFonts w:ascii="Cambria" w:hAnsi="Cambria"/>
+          <w:sz w:val="24"/>
+          <w:szCs w:val="24"/>
+        </w:rPr>
+      </w:pPr>
+    </w:p>
+    <w:p>
+      <w:pPr>
+        <w:ind w:left="720" w:firstLine="720"/>
+        <w:jc w:val="both"/>
+        <w:rPr>
+          <w:rFonts w:ascii="Cambria" w:hAnsi="Cambria"/>
+          <w:sz w:val="24"/>
+          <w:szCs w:val="24"/>
+        </w:rPr>
+      </w:pPr>
+      <w:r>
+        <w:rPr>
+          <w:rFonts w:ascii="Cambria" w:hAnsi="Cambria"/>
+          <w:sz w:val="24"/>
+          <w:szCs w:val="24"/>
+        </w:rPr>
+        <w:t>The project requirements include using ReactJS for the front-end development, a Ryzen 7 System costing around $300, Spring Boot for the application framework, and MySQL Server for the database management system.</w:t>
+      </w:r>
     </w:p>
     <w:p>
       <w:pPr>
@@ -3051,12 +3138,14 @@
 </file>
 
 <file path=customXml/item1.xml><?xml version="1.0" encoding="utf-8"?>
-<?mso-contentType ?>
-<FormTemplates xmlns="http://schemas.microsoft.com/sharepoint/v3/contenttype/forms">
-  <Display>DocumentLibraryForm</Display>
-  <Edit>DocumentLibraryForm</Edit>
-  <New>DocumentLibraryForm</New>
-</FormTemplates>
+<p:properties xmlns:p="http://schemas.microsoft.com/office/2006/metadata/properties" xmlns:xsi="http://www.w3.org/2001/XMLSchema-instance" xmlns:pc="http://schemas.microsoft.com/office/infopath/2007/PartnerControls">
+  <documentManagement>
+    <TaxCatchAll xmlns="c0babb3f-4b83-4bd4-b00e-4acf958a406a" xsi:nil="true"/>
+    <lcf76f155ced4ddcb4097134ff3c332f xmlns="d118d1a0-f5a0-4e12-83ce-6c8453885330">
+      <Terms xmlns="http://schemas.microsoft.com/office/infopath/2007/PartnerControls"/>
+    </lcf76f155ced4ddcb4097134ff3c332f>
+  </documentManagement>
+</p:properties>
 </file>
 
 <file path=customXml/item2.xml><?xml version="1.0" encoding="utf-8"?>
@@ -3066,14 +3155,12 @@
 </file>
 
 <file path=customXml/item3.xml><?xml version="1.0" encoding="utf-8"?>
-<p:properties xmlns:p="http://schemas.microsoft.com/office/2006/metadata/properties" xmlns:xsi="http://www.w3.org/2001/XMLSchema-instance" xmlns:pc="http://schemas.microsoft.com/office/infopath/2007/PartnerControls">
-  <documentManagement>
-    <TaxCatchAll xmlns="c0babb3f-4b83-4bd4-b00e-4acf958a406a" xsi:nil="true"/>
-    <lcf76f155ced4ddcb4097134ff3c332f xmlns="d118d1a0-f5a0-4e12-83ce-6c8453885330">
-      <Terms xmlns="http://schemas.microsoft.com/office/infopath/2007/PartnerControls"/>
-    </lcf76f155ced4ddcb4097134ff3c332f>
-  </documentManagement>
-</p:properties>
+<?mso-contentType ?>
+<FormTemplates xmlns="http://schemas.microsoft.com/sharepoint/v3/contenttype/forms">
+  <Display>DocumentLibraryForm</Display>
+  <Edit>DocumentLibraryForm</Edit>
+  <New>DocumentLibraryForm</New>
+</FormTemplates>
 </file>
 
 <file path=customXml/item4.xml><?xml version="1.0" encoding="utf-8"?>
@@ -3306,9 +3393,12 @@
 </file>
 
 <file path=customXml/itemProps1.xml><?xml version="1.0" encoding="utf-8"?>
-<ds:datastoreItem xmlns:ds="http://schemas.openxmlformats.org/officeDocument/2006/customXml" ds:itemID="{8D332132-AE62-4464-AE9E-E0045CD914D7}">
+<ds:datastoreItem xmlns:ds="http://schemas.openxmlformats.org/officeDocument/2006/customXml" ds:itemID="{1F4E1B79-F8F4-45DE-8EAF-E1AAED95C7BD}">
   <ds:schemaRefs>
-    <ds:schemaRef ds:uri="http://schemas.microsoft.com/sharepoint/v3/contenttype/forms"/>
+    <ds:schemaRef ds:uri="http://schemas.microsoft.com/office/2006/metadata/properties"/>
+    <ds:schemaRef ds:uri="http://schemas.microsoft.com/office/infopath/2007/PartnerControls"/>
+    <ds:schemaRef ds:uri="c0babb3f-4b83-4bd4-b00e-4acf958a406a"/>
+    <ds:schemaRef ds:uri="d118d1a0-f5a0-4e12-83ce-6c8453885330"/>
   </ds:schemaRefs>
 </ds:datastoreItem>
 </file>
@@ -3323,12 +3413,9 @@
 </file>
 
 <file path=customXml/itemProps3.xml><?xml version="1.0" encoding="utf-8"?>
-<ds:datastoreItem xmlns:ds="http://schemas.openxmlformats.org/officeDocument/2006/customXml" ds:itemID="{1F4E1B79-F8F4-45DE-8EAF-E1AAED95C7BD}">
+<ds:datastoreItem xmlns:ds="http://schemas.openxmlformats.org/officeDocument/2006/customXml" ds:itemID="{8D332132-AE62-4464-AE9E-E0045CD914D7}">
   <ds:schemaRefs>
-    <ds:schemaRef ds:uri="http://schemas.microsoft.com/office/2006/metadata/properties"/>
-    <ds:schemaRef ds:uri="http://schemas.microsoft.com/office/infopath/2007/PartnerControls"/>
-    <ds:schemaRef ds:uri="c0babb3f-4b83-4bd4-b00e-4acf958a406a"/>
-    <ds:schemaRef ds:uri="d118d1a0-f5a0-4e12-83ce-6c8453885330"/>
+    <ds:schemaRef ds:uri="http://schemas.microsoft.com/sharepoint/v3/contenttype/forms"/>
   </ds:schemaRefs>
 </ds:datastoreItem>
 </file>

</xml_diff>

<commit_message>
Implemented JWT on back-end
</commit_message>
<xml_diff>
--- a/12. CPL/SA/Reports/BDSE07-Midterm.docx
+++ b/12. CPL/SA/Reports/BDSE07-Midterm.docx
@@ -1391,6 +1391,17 @@
     </w:p>
     <w:p>
       <w:pPr>
+        <w:pStyle w:val="ListParagraph"/>
+        <w:rPr>
+          <w:rFonts w:ascii="Cambria" w:hAnsi="Cambria"/>
+          <w:sz w:val="24"/>
+          <w:szCs w:val="24"/>
+        </w:rPr>
+      </w:pPr>
+    </w:p>
+    <w:p>
+      <w:pPr>
+        <w:pStyle w:val="ListParagraph"/>
         <w:rPr>
           <w:rFonts w:ascii="Cambria" w:hAnsi="Cambria"/>
           <w:sz w:val="24"/>

</xml_diff>

<commit_message>
Added stuff for Milestone
</commit_message>
<xml_diff>
--- a/12. CPL/SA/Reports/BDSE07-Midterm.docx
+++ b/12. CPL/SA/Reports/BDSE07-Midterm.docx
@@ -123,7 +123,7 @@
           <w:lang w:val="en-SG" w:eastAsia="en-SG"/>
         </w:rPr>
         <w:drawing>
-          <wp:inline distT="0" distB="0" distL="0" distR="0" wp14:anchorId="24CB80E3" wp14:editId="19E00CDB">
+          <wp:inline distT="0" distB="0" distL="0" distR="0" wp14:anchorId="24CB80E3" wp14:editId="3487DAF8">
             <wp:extent cx="1676400" cy="518160"/>
             <wp:effectExtent l="0" t="0" r="0" b="0"/>
             <wp:docPr id="4" name="Picture 4" descr="Logo&#10;&#10;Description automatically generated"/>
@@ -1245,12 +1245,35 @@
     </w:p>
     <w:p>
       <w:pPr>
-        <w:rPr>
-          <w:rFonts w:ascii="Cambria" w:hAnsi="Cambria"/>
-          <w:sz w:val="24"/>
-          <w:szCs w:val="24"/>
-        </w:rPr>
-      </w:pPr>
+        <w:ind w:left="720"/>
+        <w:rPr>
+          <w:rFonts w:ascii="Cambria" w:hAnsi="Cambria"/>
+          <w:sz w:val="24"/>
+          <w:szCs w:val="24"/>
+        </w:rPr>
+      </w:pPr>
+    </w:p>
+    <w:p>
+      <w:pPr>
+        <w:ind w:left="720"/>
+        <w:rPr>
+          <w:rFonts w:ascii="Cambria" w:hAnsi="Cambria"/>
+          <w:b/>
+          <w:bCs/>
+          <w:sz w:val="24"/>
+          <w:szCs w:val="24"/>
+        </w:rPr>
+      </w:pPr>
+      <w:r>
+        <w:rPr>
+          <w:rFonts w:ascii="Cambria" w:hAnsi="Cambria"/>
+          <w:b/>
+          <w:bCs/>
+          <w:sz w:val="24"/>
+          <w:szCs w:val="24"/>
+        </w:rPr>
+        <w:t>Project Objectives:</w:t>
+      </w:r>
     </w:p>
     <w:p>
       <w:pPr>
@@ -1366,6 +1389,621 @@
         </w:rPr>
         <w:t>The project requirements include using ReactJS for the front-end development, a Ryzen 7 System costing around $300, Spring Boot for the application framework, and MySQL Server for the database management system.</w:t>
       </w:r>
+    </w:p>
+    <w:p>
+      <w:pPr>
+        <w:jc w:val="both"/>
+        <w:rPr>
+          <w:rFonts w:ascii="Cambria" w:hAnsi="Cambria"/>
+          <w:b/>
+          <w:bCs/>
+          <w:sz w:val="24"/>
+          <w:szCs w:val="24"/>
+        </w:rPr>
+      </w:pPr>
+      <w:r>
+        <w:rPr>
+          <w:rFonts w:ascii="Cambria" w:hAnsi="Cambria"/>
+          <w:sz w:val="24"/>
+          <w:szCs w:val="24"/>
+        </w:rPr>
+        <w:tab/>
+      </w:r>
+      <w:r>
+        <w:rPr>
+          <w:rFonts w:ascii="Cambria" w:hAnsi="Cambria"/>
+          <w:b/>
+          <w:bCs/>
+          <w:sz w:val="24"/>
+          <w:szCs w:val="24"/>
+        </w:rPr>
+        <w:t>Project Scope:</w:t>
+      </w:r>
+    </w:p>
+    <w:p>
+      <w:pPr>
+        <w:jc w:val="both"/>
+        <w:rPr>
+          <w:rFonts w:ascii="Cambria" w:hAnsi="Cambria"/>
+          <w:sz w:val="24"/>
+          <w:szCs w:val="24"/>
+        </w:rPr>
+      </w:pPr>
+      <w:r>
+        <w:rPr>
+          <w:rFonts w:ascii="Cambria" w:hAnsi="Cambria"/>
+          <w:b/>
+          <w:bCs/>
+          <w:sz w:val="24"/>
+          <w:szCs w:val="24"/>
+        </w:rPr>
+        <w:tab/>
+      </w:r>
+      <w:r>
+        <w:rPr>
+          <w:rFonts w:ascii="Cambria" w:hAnsi="Cambria"/>
+          <w:b/>
+          <w:bCs/>
+          <w:sz w:val="24"/>
+          <w:szCs w:val="24"/>
+        </w:rPr>
+        <w:tab/>
+      </w:r>
+      <w:r>
+        <w:rPr>
+          <w:rFonts w:ascii="Cambria" w:hAnsi="Cambria"/>
+          <w:sz w:val="24"/>
+          <w:szCs w:val="24"/>
+        </w:rPr>
+        <w:t xml:space="preserve">The scope for this project </w:t>
+      </w:r>
+      <w:proofErr w:type="gramStart"/>
+      <w:r>
+        <w:rPr>
+          <w:rFonts w:ascii="Cambria" w:hAnsi="Cambria"/>
+          <w:sz w:val="24"/>
+          <w:szCs w:val="24"/>
+        </w:rPr>
+        <w:t>include</w:t>
+      </w:r>
+      <w:proofErr w:type="gramEnd"/>
+      <w:r>
+        <w:rPr>
+          <w:rFonts w:ascii="Cambria" w:hAnsi="Cambria"/>
+          <w:sz w:val="24"/>
+          <w:szCs w:val="24"/>
+        </w:rPr>
+        <w:t>:</w:t>
+      </w:r>
+    </w:p>
+    <w:p>
+      <w:pPr>
+        <w:pStyle w:val="ListParagraph"/>
+        <w:numPr>
+          <w:ilvl w:val="0"/>
+          <w:numId w:val="5"/>
+        </w:numPr>
+        <w:jc w:val="both"/>
+        <w:rPr>
+          <w:rFonts w:ascii="Cambria" w:hAnsi="Cambria"/>
+          <w:sz w:val="24"/>
+          <w:szCs w:val="24"/>
+        </w:rPr>
+      </w:pPr>
+      <w:r>
+        <w:rPr>
+          <w:rFonts w:ascii="Cambria" w:hAnsi="Cambria"/>
+          <w:sz w:val="24"/>
+          <w:szCs w:val="24"/>
+        </w:rPr>
+        <w:t xml:space="preserve">The benefits and challenges of utilizing AI chatbots for retail customer </w:t>
+      </w:r>
+      <w:proofErr w:type="spellStart"/>
+      <w:r>
+        <w:rPr>
+          <w:rFonts w:ascii="Cambria" w:hAnsi="Cambria"/>
+          <w:sz w:val="24"/>
+          <w:szCs w:val="24"/>
+        </w:rPr>
+        <w:t>sevice</w:t>
+      </w:r>
+      <w:proofErr w:type="spellEnd"/>
+      <w:r>
+        <w:rPr>
+          <w:rFonts w:ascii="Cambria" w:hAnsi="Cambria"/>
+          <w:sz w:val="24"/>
+          <w:szCs w:val="24"/>
+        </w:rPr>
+        <w:t xml:space="preserve"> such as reducing costs, increasing efficiency, personalizing interactions and building trust.</w:t>
+      </w:r>
+    </w:p>
+    <w:p>
+      <w:pPr>
+        <w:pStyle w:val="ListParagraph"/>
+        <w:numPr>
+          <w:ilvl w:val="0"/>
+          <w:numId w:val="5"/>
+        </w:numPr>
+        <w:jc w:val="both"/>
+        <w:rPr>
+          <w:rFonts w:ascii="Cambria" w:hAnsi="Cambria"/>
+          <w:sz w:val="24"/>
+          <w:szCs w:val="24"/>
+        </w:rPr>
+      </w:pPr>
+      <w:r>
+        <w:rPr>
+          <w:rFonts w:ascii="Cambria" w:hAnsi="Cambria"/>
+          <w:sz w:val="24"/>
+          <w:szCs w:val="24"/>
+        </w:rPr>
+        <w:t xml:space="preserve">The design and implementation of an AI chatbot prototype for Jumpstart, using </w:t>
+      </w:r>
+      <w:proofErr w:type="spellStart"/>
+      <w:r>
+        <w:rPr>
+          <w:rFonts w:ascii="Cambria" w:hAnsi="Cambria"/>
+          <w:sz w:val="24"/>
+          <w:szCs w:val="24"/>
+        </w:rPr>
+        <w:t>LLaMA</w:t>
+      </w:r>
+      <w:proofErr w:type="spellEnd"/>
+      <w:r>
+        <w:rPr>
+          <w:rFonts w:ascii="Cambria" w:hAnsi="Cambria"/>
+          <w:sz w:val="24"/>
+          <w:szCs w:val="24"/>
+        </w:rPr>
+        <w:t xml:space="preserve"> 2 to integrate with their REST API and provide information about stock and product description.</w:t>
+      </w:r>
+    </w:p>
+    <w:p>
+      <w:pPr>
+        <w:pStyle w:val="ListParagraph"/>
+        <w:numPr>
+          <w:ilvl w:val="0"/>
+          <w:numId w:val="5"/>
+        </w:numPr>
+        <w:jc w:val="both"/>
+        <w:rPr>
+          <w:rFonts w:ascii="Cambria" w:hAnsi="Cambria"/>
+          <w:sz w:val="24"/>
+          <w:szCs w:val="24"/>
+        </w:rPr>
+      </w:pPr>
+      <w:r>
+        <w:rPr>
+          <w:rFonts w:ascii="Cambria" w:hAnsi="Cambria"/>
+          <w:sz w:val="24"/>
+          <w:szCs w:val="24"/>
+        </w:rPr>
+        <w:t>The evaluation and testing of the AI chatbot prototype with real users, and the analysis of the feedback and metrics to measure customer satisfaction, engagement, and loyalty.</w:t>
+      </w:r>
+    </w:p>
+    <w:p>
+      <w:pPr>
+        <w:pStyle w:val="ListParagraph"/>
+        <w:numPr>
+          <w:ilvl w:val="0"/>
+          <w:numId w:val="5"/>
+        </w:numPr>
+        <w:jc w:val="both"/>
+        <w:rPr>
+          <w:rFonts w:ascii="Cambria" w:hAnsi="Cambria"/>
+          <w:sz w:val="24"/>
+          <w:szCs w:val="24"/>
+        </w:rPr>
+      </w:pPr>
+      <w:r>
+        <w:rPr>
+          <w:rFonts w:ascii="Cambria" w:hAnsi="Cambria"/>
+          <w:sz w:val="24"/>
+          <w:szCs w:val="24"/>
+        </w:rPr>
+        <w:t xml:space="preserve">The best practices and examples of successful AI chatbots in retail, such as those utilized by H&amp;M, Tommy </w:t>
+      </w:r>
+      <w:proofErr w:type="spellStart"/>
+      <w:r>
+        <w:rPr>
+          <w:rFonts w:ascii="Cambria" w:hAnsi="Cambria"/>
+          <w:sz w:val="24"/>
+          <w:szCs w:val="24"/>
+        </w:rPr>
+        <w:t>Hillfiger</w:t>
+      </w:r>
+      <w:proofErr w:type="spellEnd"/>
+      <w:r>
+        <w:rPr>
+          <w:rFonts w:ascii="Cambria" w:hAnsi="Cambria"/>
+          <w:sz w:val="24"/>
+          <w:szCs w:val="24"/>
+        </w:rPr>
+        <w:t xml:space="preserve"> and the like on how they use AI to provide advice to users, helpful comparisons and product recommendations.</w:t>
+      </w:r>
+    </w:p>
+    <w:p>
+      <w:pPr>
+        <w:jc w:val="both"/>
+        <w:rPr>
+          <w:rFonts w:ascii="Cambria" w:hAnsi="Cambria"/>
+          <w:sz w:val="24"/>
+          <w:szCs w:val="24"/>
+        </w:rPr>
+      </w:pPr>
+    </w:p>
+    <w:p>
+      <w:pPr>
+        <w:ind w:left="720"/>
+        <w:jc w:val="both"/>
+        <w:rPr>
+          <w:rFonts w:ascii="Cambria" w:hAnsi="Cambria"/>
+          <w:b/>
+          <w:bCs/>
+          <w:sz w:val="24"/>
+          <w:szCs w:val="24"/>
+        </w:rPr>
+      </w:pPr>
+      <w:r>
+        <w:rPr>
+          <w:rFonts w:ascii="Cambria" w:hAnsi="Cambria"/>
+          <w:b/>
+          <w:bCs/>
+          <w:sz w:val="24"/>
+          <w:szCs w:val="24"/>
+        </w:rPr>
+        <w:t>Project Requirements:</w:t>
+      </w:r>
+    </w:p>
+    <w:p>
+      <w:pPr>
+        <w:ind w:left="720"/>
+        <w:jc w:val="both"/>
+        <w:rPr>
+          <w:rFonts w:ascii="Cambria" w:hAnsi="Cambria"/>
+          <w:sz w:val="24"/>
+          <w:szCs w:val="24"/>
+        </w:rPr>
+      </w:pPr>
+      <w:r>
+        <w:rPr>
+          <w:rFonts w:ascii="Cambria" w:hAnsi="Cambria"/>
+          <w:b/>
+          <w:bCs/>
+          <w:sz w:val="24"/>
+          <w:szCs w:val="24"/>
+        </w:rPr>
+        <w:tab/>
+      </w:r>
+      <w:r>
+        <w:rPr>
+          <w:rFonts w:ascii="Cambria" w:hAnsi="Cambria"/>
+          <w:sz w:val="24"/>
+          <w:szCs w:val="24"/>
+        </w:rPr>
+        <w:t>The requirements of this project include:</w:t>
+      </w:r>
+    </w:p>
+    <w:p>
+      <w:pPr>
+        <w:pStyle w:val="ListParagraph"/>
+        <w:numPr>
+          <w:ilvl w:val="0"/>
+          <w:numId w:val="5"/>
+        </w:numPr>
+        <w:jc w:val="both"/>
+        <w:rPr>
+          <w:rFonts w:ascii="Cambria" w:hAnsi="Cambria"/>
+          <w:sz w:val="24"/>
+          <w:szCs w:val="24"/>
+        </w:rPr>
+      </w:pPr>
+      <w:r>
+        <w:rPr>
+          <w:rFonts w:ascii="Cambria" w:hAnsi="Cambria"/>
+          <w:sz w:val="24"/>
+          <w:szCs w:val="24"/>
+        </w:rPr>
+        <w:t xml:space="preserve">Hardware: </w:t>
+      </w:r>
+    </w:p>
+    <w:p>
+      <w:pPr>
+        <w:pStyle w:val="ListParagraph"/>
+        <w:numPr>
+          <w:ilvl w:val="1"/>
+          <w:numId w:val="5"/>
+        </w:numPr>
+        <w:jc w:val="both"/>
+        <w:rPr>
+          <w:rFonts w:ascii="Cambria" w:hAnsi="Cambria"/>
+          <w:sz w:val="24"/>
+          <w:szCs w:val="24"/>
+        </w:rPr>
+      </w:pPr>
+      <w:r>
+        <w:rPr>
+          <w:rFonts w:ascii="Cambria" w:hAnsi="Cambria"/>
+          <w:sz w:val="24"/>
+          <w:szCs w:val="24"/>
+        </w:rPr>
+        <w:lastRenderedPageBreak/>
+        <w:t>AMD Ryzen 7 5800H Mini-PC = $300 USD</w:t>
+      </w:r>
+    </w:p>
+    <w:p>
+      <w:pPr>
+        <w:pStyle w:val="ListParagraph"/>
+        <w:numPr>
+          <w:ilvl w:val="0"/>
+          <w:numId w:val="5"/>
+        </w:numPr>
+        <w:jc w:val="both"/>
+        <w:rPr>
+          <w:rFonts w:ascii="Cambria" w:hAnsi="Cambria"/>
+          <w:sz w:val="24"/>
+          <w:szCs w:val="24"/>
+        </w:rPr>
+      </w:pPr>
+      <w:r>
+        <w:rPr>
+          <w:rFonts w:ascii="Cambria" w:hAnsi="Cambria"/>
+          <w:sz w:val="24"/>
+          <w:szCs w:val="24"/>
+        </w:rPr>
+        <w:t>Software:</w:t>
+      </w:r>
+    </w:p>
+    <w:p>
+      <w:pPr>
+        <w:pStyle w:val="ListParagraph"/>
+        <w:numPr>
+          <w:ilvl w:val="1"/>
+          <w:numId w:val="5"/>
+        </w:numPr>
+        <w:jc w:val="both"/>
+        <w:rPr>
+          <w:rFonts w:ascii="Cambria" w:hAnsi="Cambria"/>
+          <w:sz w:val="24"/>
+          <w:szCs w:val="24"/>
+        </w:rPr>
+      </w:pPr>
+      <w:r>
+        <w:rPr>
+          <w:rFonts w:ascii="Cambria" w:hAnsi="Cambria"/>
+          <w:sz w:val="24"/>
+          <w:szCs w:val="24"/>
+        </w:rPr>
+        <w:t>MySQL Server 8.0</w:t>
+      </w:r>
+    </w:p>
+    <w:p>
+      <w:pPr>
+        <w:pStyle w:val="ListParagraph"/>
+        <w:numPr>
+          <w:ilvl w:val="1"/>
+          <w:numId w:val="5"/>
+        </w:numPr>
+        <w:jc w:val="both"/>
+        <w:rPr>
+          <w:rFonts w:ascii="Cambria" w:hAnsi="Cambria"/>
+          <w:sz w:val="24"/>
+          <w:szCs w:val="24"/>
+        </w:rPr>
+      </w:pPr>
+      <w:r>
+        <w:rPr>
+          <w:rFonts w:ascii="Cambria" w:hAnsi="Cambria"/>
+          <w:sz w:val="24"/>
+          <w:szCs w:val="24"/>
+        </w:rPr>
+        <w:t>Windows 11, macOS Ventura, Ubuntu 23.04</w:t>
+      </w:r>
+    </w:p>
+    <w:p>
+      <w:pPr>
+        <w:pStyle w:val="ListParagraph"/>
+        <w:numPr>
+          <w:ilvl w:val="1"/>
+          <w:numId w:val="5"/>
+        </w:numPr>
+        <w:jc w:val="both"/>
+        <w:rPr>
+          <w:rFonts w:ascii="Cambria" w:hAnsi="Cambria"/>
+          <w:sz w:val="24"/>
+          <w:szCs w:val="24"/>
+        </w:rPr>
+      </w:pPr>
+      <w:r>
+        <w:rPr>
+          <w:rFonts w:ascii="Cambria" w:hAnsi="Cambria"/>
+          <w:sz w:val="24"/>
+          <w:szCs w:val="24"/>
+        </w:rPr>
+        <w:t>GPT4All</w:t>
+      </w:r>
+    </w:p>
+    <w:p>
+      <w:pPr>
+        <w:pStyle w:val="ListParagraph"/>
+        <w:numPr>
+          <w:ilvl w:val="1"/>
+          <w:numId w:val="5"/>
+        </w:numPr>
+        <w:jc w:val="both"/>
+        <w:rPr>
+          <w:rFonts w:ascii="Cambria" w:hAnsi="Cambria"/>
+          <w:sz w:val="24"/>
+          <w:szCs w:val="24"/>
+        </w:rPr>
+      </w:pPr>
+      <w:proofErr w:type="spellStart"/>
+      <w:r>
+        <w:rPr>
+          <w:rFonts w:ascii="Cambria" w:hAnsi="Cambria"/>
+          <w:sz w:val="24"/>
+          <w:szCs w:val="24"/>
+        </w:rPr>
+        <w:t>LLaMA</w:t>
+      </w:r>
+      <w:proofErr w:type="spellEnd"/>
+      <w:r>
+        <w:rPr>
+          <w:rFonts w:ascii="Cambria" w:hAnsi="Cambria"/>
+          <w:sz w:val="24"/>
+          <w:szCs w:val="24"/>
+        </w:rPr>
+        <w:t xml:space="preserve"> 2</w:t>
+      </w:r>
+    </w:p>
+    <w:p>
+      <w:pPr>
+        <w:pStyle w:val="ListParagraph"/>
+        <w:numPr>
+          <w:ilvl w:val="1"/>
+          <w:numId w:val="5"/>
+        </w:numPr>
+        <w:jc w:val="both"/>
+        <w:rPr>
+          <w:rFonts w:ascii="Cambria" w:hAnsi="Cambria"/>
+          <w:sz w:val="24"/>
+          <w:szCs w:val="24"/>
+        </w:rPr>
+      </w:pPr>
+      <w:r>
+        <w:rPr>
+          <w:rFonts w:ascii="Cambria" w:hAnsi="Cambria"/>
+          <w:sz w:val="24"/>
+          <w:szCs w:val="24"/>
+        </w:rPr>
+        <w:t>ReactJS</w:t>
+      </w:r>
+    </w:p>
+    <w:p>
+      <w:pPr>
+        <w:pStyle w:val="ListParagraph"/>
+        <w:numPr>
+          <w:ilvl w:val="1"/>
+          <w:numId w:val="5"/>
+        </w:numPr>
+        <w:jc w:val="both"/>
+        <w:rPr>
+          <w:rFonts w:ascii="Cambria" w:hAnsi="Cambria"/>
+          <w:sz w:val="24"/>
+          <w:szCs w:val="24"/>
+        </w:rPr>
+      </w:pPr>
+      <w:r>
+        <w:rPr>
+          <w:rFonts w:ascii="Cambria" w:hAnsi="Cambria"/>
+          <w:sz w:val="24"/>
+          <w:szCs w:val="24"/>
+        </w:rPr>
+        <w:t>Node.js</w:t>
+      </w:r>
+    </w:p>
+    <w:p>
+      <w:pPr>
+        <w:pStyle w:val="ListParagraph"/>
+        <w:numPr>
+          <w:ilvl w:val="1"/>
+          <w:numId w:val="5"/>
+        </w:numPr>
+        <w:jc w:val="both"/>
+        <w:rPr>
+          <w:rFonts w:ascii="Cambria" w:hAnsi="Cambria"/>
+          <w:sz w:val="24"/>
+          <w:szCs w:val="24"/>
+        </w:rPr>
+      </w:pPr>
+      <w:r>
+        <w:rPr>
+          <w:rFonts w:ascii="Cambria" w:hAnsi="Cambria"/>
+          <w:sz w:val="24"/>
+          <w:szCs w:val="24"/>
+        </w:rPr>
+        <w:t>Spring Boot</w:t>
+      </w:r>
+    </w:p>
+    <w:p>
+      <w:pPr>
+        <w:pStyle w:val="ListParagraph"/>
+        <w:numPr>
+          <w:ilvl w:val="1"/>
+          <w:numId w:val="5"/>
+        </w:numPr>
+        <w:jc w:val="both"/>
+        <w:rPr>
+          <w:rFonts w:ascii="Cambria" w:hAnsi="Cambria"/>
+          <w:sz w:val="24"/>
+          <w:szCs w:val="24"/>
+        </w:rPr>
+      </w:pPr>
+      <w:r>
+        <w:rPr>
+          <w:rFonts w:ascii="Cambria" w:hAnsi="Cambria"/>
+          <w:sz w:val="24"/>
+          <w:szCs w:val="24"/>
+        </w:rPr>
+        <w:t>IntelliJ IDEA Ultimate</w:t>
+      </w:r>
+    </w:p>
+    <w:p>
+      <w:pPr>
+        <w:pStyle w:val="ListParagraph"/>
+        <w:numPr>
+          <w:ilvl w:val="1"/>
+          <w:numId w:val="5"/>
+        </w:numPr>
+        <w:jc w:val="both"/>
+        <w:rPr>
+          <w:rFonts w:ascii="Cambria" w:hAnsi="Cambria"/>
+          <w:sz w:val="24"/>
+          <w:szCs w:val="24"/>
+        </w:rPr>
+      </w:pPr>
+      <w:r>
+        <w:rPr>
+          <w:rFonts w:ascii="Cambria" w:hAnsi="Cambria"/>
+          <w:sz w:val="24"/>
+          <w:szCs w:val="24"/>
+        </w:rPr>
+        <w:t>Spring Tool Suite</w:t>
+      </w:r>
+    </w:p>
+    <w:p>
+      <w:pPr>
+        <w:pStyle w:val="ListParagraph"/>
+        <w:numPr>
+          <w:ilvl w:val="1"/>
+          <w:numId w:val="5"/>
+        </w:numPr>
+        <w:jc w:val="both"/>
+        <w:rPr>
+          <w:rFonts w:ascii="Cambria" w:hAnsi="Cambria"/>
+          <w:sz w:val="24"/>
+          <w:szCs w:val="24"/>
+        </w:rPr>
+      </w:pPr>
+      <w:r>
+        <w:rPr>
+          <w:rFonts w:ascii="Cambria" w:hAnsi="Cambria"/>
+          <w:sz w:val="24"/>
+          <w:szCs w:val="24"/>
+        </w:rPr>
+        <w:t>Python 3.11.0</w:t>
+      </w:r>
+    </w:p>
+    <w:p>
+      <w:pPr>
+        <w:ind w:left="720" w:firstLine="720"/>
+        <w:jc w:val="both"/>
+        <w:rPr>
+          <w:rFonts w:ascii="Cambria" w:hAnsi="Cambria"/>
+          <w:sz w:val="24"/>
+          <w:szCs w:val="24"/>
+        </w:rPr>
+      </w:pPr>
     </w:p>
     <w:p>
       <w:pPr>
@@ -1402,12 +2040,1134 @@
     <w:p>
       <w:pPr>
         <w:pStyle w:val="ListParagraph"/>
-        <w:rPr>
-          <w:rFonts w:ascii="Cambria" w:hAnsi="Cambria"/>
-          <w:sz w:val="24"/>
-          <w:szCs w:val="24"/>
-        </w:rPr>
-      </w:pPr>
+        <w:numPr>
+          <w:ilvl w:val="1"/>
+          <w:numId w:val="8"/>
+        </w:numPr>
+        <w:jc w:val="both"/>
+        <w:rPr>
+          <w:rFonts w:ascii="Cambria" w:hAnsi="Cambria"/>
+          <w:sz w:val="24"/>
+          <w:szCs w:val="24"/>
+        </w:rPr>
+      </w:pPr>
+      <w:r>
+        <w:rPr>
+          <w:rFonts w:ascii="Cambria" w:hAnsi="Cambria"/>
+          <w:sz w:val="24"/>
+          <w:szCs w:val="24"/>
+        </w:rPr>
+        <w:t>MySQL Server 8.0</w:t>
+      </w:r>
+    </w:p>
+    <w:p>
+      <w:pPr>
+        <w:pStyle w:val="ListParagraph"/>
+        <w:numPr>
+          <w:ilvl w:val="0"/>
+          <w:numId w:val="8"/>
+        </w:numPr>
+        <w:jc w:val="both"/>
+        <w:rPr>
+          <w:rFonts w:ascii="Cambria" w:hAnsi="Cambria"/>
+          <w:sz w:val="24"/>
+          <w:szCs w:val="24"/>
+        </w:rPr>
+      </w:pPr>
+      <w:r>
+        <w:rPr>
+          <w:rFonts w:ascii="Cambria" w:hAnsi="Cambria"/>
+          <w:sz w:val="24"/>
+          <w:szCs w:val="24"/>
+        </w:rPr>
+        <w:t>MySQL Server 8.0 is a robust SQL (Structured Query Language) database server intended for mission-critical, heavy-load production systems. It is created by Oracle and is an open-source product licensed under GNU. This is used to handle the back-end database storage for the project.</w:t>
+      </w:r>
+    </w:p>
+    <w:p>
+      <w:pPr>
+        <w:pStyle w:val="ListParagraph"/>
+        <w:jc w:val="both"/>
+        <w:rPr>
+          <w:rFonts w:ascii="Cambria" w:hAnsi="Cambria"/>
+          <w:sz w:val="24"/>
+          <w:szCs w:val="24"/>
+        </w:rPr>
+      </w:pPr>
+    </w:p>
+    <w:p>
+      <w:pPr>
+        <w:pStyle w:val="ListParagraph"/>
+        <w:numPr>
+          <w:ilvl w:val="1"/>
+          <w:numId w:val="8"/>
+        </w:numPr>
+        <w:jc w:val="both"/>
+        <w:rPr>
+          <w:rFonts w:ascii="Cambria" w:hAnsi="Cambria"/>
+          <w:sz w:val="24"/>
+          <w:szCs w:val="24"/>
+        </w:rPr>
+      </w:pPr>
+      <w:r>
+        <w:rPr>
+          <w:rFonts w:ascii="Cambria" w:hAnsi="Cambria"/>
+          <w:sz w:val="24"/>
+          <w:szCs w:val="24"/>
+        </w:rPr>
+        <w:t>Windows 11</w:t>
+      </w:r>
+    </w:p>
+    <w:p>
+      <w:pPr>
+        <w:pStyle w:val="ListParagraph"/>
+        <w:numPr>
+          <w:ilvl w:val="0"/>
+          <w:numId w:val="8"/>
+        </w:numPr>
+        <w:jc w:val="both"/>
+        <w:rPr>
+          <w:rFonts w:ascii="Cambria" w:hAnsi="Cambria"/>
+          <w:sz w:val="24"/>
+          <w:szCs w:val="24"/>
+        </w:rPr>
+      </w:pPr>
+      <w:r>
+        <w:rPr>
+          <w:rFonts w:ascii="Cambria" w:hAnsi="Cambria"/>
+          <w:sz w:val="24"/>
+          <w:szCs w:val="24"/>
+        </w:rPr>
+        <w:t>Windows 11 is an operating system created by Microsoft which introduces a new interface complete with a centered Start Menu and rounded corners. Other than the interface, Windows 11 also hosts new back-end technologies like Hyper-V GPU Paravirtualization which allows virtual machines to have access to a system’s GPU for 3D work.</w:t>
+      </w:r>
+    </w:p>
+    <w:p>
+      <w:pPr>
+        <w:pStyle w:val="ListParagraph"/>
+        <w:jc w:val="both"/>
+        <w:rPr>
+          <w:rFonts w:ascii="Cambria" w:hAnsi="Cambria"/>
+          <w:sz w:val="24"/>
+          <w:szCs w:val="24"/>
+        </w:rPr>
+      </w:pPr>
+    </w:p>
+    <w:p>
+      <w:pPr>
+        <w:pStyle w:val="ListParagraph"/>
+        <w:numPr>
+          <w:ilvl w:val="1"/>
+          <w:numId w:val="8"/>
+        </w:numPr>
+        <w:jc w:val="both"/>
+        <w:rPr>
+          <w:rFonts w:ascii="Cambria" w:hAnsi="Cambria"/>
+          <w:sz w:val="24"/>
+          <w:szCs w:val="24"/>
+        </w:rPr>
+      </w:pPr>
+      <w:r>
+        <w:rPr>
+          <w:rFonts w:ascii="Cambria" w:hAnsi="Cambria"/>
+          <w:sz w:val="24"/>
+          <w:szCs w:val="24"/>
+        </w:rPr>
+        <w:t>macOS Ventura</w:t>
+      </w:r>
+    </w:p>
+    <w:p>
+      <w:pPr>
+        <w:pStyle w:val="ListParagraph"/>
+        <w:numPr>
+          <w:ilvl w:val="0"/>
+          <w:numId w:val="8"/>
+        </w:numPr>
+        <w:jc w:val="both"/>
+        <w:rPr>
+          <w:rFonts w:ascii="Cambria" w:hAnsi="Cambria"/>
+          <w:sz w:val="24"/>
+          <w:szCs w:val="24"/>
+        </w:rPr>
+      </w:pPr>
+      <w:r>
+        <w:rPr>
+          <w:rFonts w:ascii="Cambria" w:hAnsi="Cambria"/>
+          <w:sz w:val="24"/>
+          <w:szCs w:val="24"/>
+        </w:rPr>
+        <w:t>macOS Ventura is Apple’s latest operating system. This operating system is used for the designing for the front-end, testing, scheduling and a lot of the development work. macOS’s tools like Pages, UNIX-based Terminal, phenomenal user experience and support for iOS development allows developers to easily perform these tasks with ease.</w:t>
+      </w:r>
+    </w:p>
+    <w:p>
+      <w:pPr>
+        <w:pStyle w:val="ListParagraph"/>
+        <w:jc w:val="both"/>
+        <w:rPr>
+          <w:rFonts w:ascii="Cambria" w:hAnsi="Cambria"/>
+          <w:sz w:val="24"/>
+          <w:szCs w:val="24"/>
+        </w:rPr>
+      </w:pPr>
+    </w:p>
+    <w:p>
+      <w:pPr>
+        <w:pStyle w:val="ListParagraph"/>
+        <w:numPr>
+          <w:ilvl w:val="1"/>
+          <w:numId w:val="8"/>
+        </w:numPr>
+        <w:jc w:val="both"/>
+        <w:rPr>
+          <w:rFonts w:ascii="Cambria" w:hAnsi="Cambria"/>
+          <w:sz w:val="24"/>
+          <w:szCs w:val="24"/>
+        </w:rPr>
+      </w:pPr>
+      <w:r>
+        <w:rPr>
+          <w:rFonts w:ascii="Cambria" w:hAnsi="Cambria"/>
+          <w:sz w:val="24"/>
+          <w:szCs w:val="24"/>
+        </w:rPr>
+        <w:t>Ubuntu 23.04</w:t>
+      </w:r>
+    </w:p>
+    <w:p>
+      <w:pPr>
+        <w:pStyle w:val="ListParagraph"/>
+        <w:numPr>
+          <w:ilvl w:val="0"/>
+          <w:numId w:val="8"/>
+        </w:numPr>
+        <w:jc w:val="both"/>
+        <w:rPr>
+          <w:rFonts w:ascii="Cambria" w:hAnsi="Cambria"/>
+          <w:sz w:val="24"/>
+          <w:szCs w:val="24"/>
+        </w:rPr>
+      </w:pPr>
+      <w:proofErr w:type="spellStart"/>
+      <w:r>
+        <w:rPr>
+          <w:rFonts w:ascii="Cambria" w:hAnsi="Cambria"/>
+          <w:sz w:val="24"/>
+          <w:szCs w:val="24"/>
+        </w:rPr>
+        <w:t>Canonical’s</w:t>
+      </w:r>
+      <w:proofErr w:type="spellEnd"/>
+      <w:r>
+        <w:rPr>
+          <w:rFonts w:ascii="Cambria" w:hAnsi="Cambria"/>
+          <w:sz w:val="24"/>
+          <w:szCs w:val="24"/>
+        </w:rPr>
+        <w:t xml:space="preserve"> new flavor of Ubuntu, Lunar Lobster, offers a better experience for Linux users. This operating system is based on Linux and designed to mostly handle server-side work. Ubuntu Server has been praised for its top-tier reliability, efficiency and speed.</w:t>
+      </w:r>
+    </w:p>
+    <w:p>
+      <w:pPr>
+        <w:pStyle w:val="ListParagraph"/>
+        <w:jc w:val="both"/>
+        <w:rPr>
+          <w:rFonts w:ascii="Cambria" w:hAnsi="Cambria"/>
+          <w:sz w:val="24"/>
+          <w:szCs w:val="24"/>
+        </w:rPr>
+      </w:pPr>
+    </w:p>
+    <w:p>
+      <w:pPr>
+        <w:pStyle w:val="ListParagraph"/>
+        <w:numPr>
+          <w:ilvl w:val="1"/>
+          <w:numId w:val="8"/>
+        </w:numPr>
+        <w:jc w:val="both"/>
+        <w:rPr>
+          <w:rFonts w:ascii="Cambria" w:hAnsi="Cambria"/>
+          <w:sz w:val="24"/>
+          <w:szCs w:val="24"/>
+        </w:rPr>
+      </w:pPr>
+      <w:r>
+        <w:rPr>
+          <w:rFonts w:ascii="Cambria" w:hAnsi="Cambria"/>
+          <w:sz w:val="24"/>
+          <w:szCs w:val="24"/>
+        </w:rPr>
+        <w:t>GPT4All</w:t>
+      </w:r>
+    </w:p>
+    <w:p>
+      <w:pPr>
+        <w:pStyle w:val="ListParagraph"/>
+        <w:numPr>
+          <w:ilvl w:val="0"/>
+          <w:numId w:val="8"/>
+        </w:numPr>
+        <w:jc w:val="both"/>
+        <w:rPr>
+          <w:rFonts w:ascii="Cambria" w:hAnsi="Cambria"/>
+          <w:sz w:val="24"/>
+          <w:szCs w:val="24"/>
+        </w:rPr>
+      </w:pPr>
+      <w:r>
+        <w:rPr>
+          <w:rFonts w:ascii="Cambria" w:hAnsi="Cambria"/>
+          <w:sz w:val="24"/>
+          <w:szCs w:val="24"/>
+        </w:rPr>
+        <w:t>GPT4All is a text-generative software which is used to easily deploy and utilize Self-Hosted AI applications.</w:t>
+      </w:r>
+    </w:p>
+    <w:p>
+      <w:pPr>
+        <w:pStyle w:val="ListParagraph"/>
+        <w:jc w:val="both"/>
+        <w:rPr>
+          <w:rFonts w:ascii="Cambria" w:hAnsi="Cambria"/>
+          <w:sz w:val="24"/>
+          <w:szCs w:val="24"/>
+        </w:rPr>
+      </w:pPr>
+    </w:p>
+    <w:p>
+      <w:pPr>
+        <w:pStyle w:val="ListParagraph"/>
+        <w:numPr>
+          <w:ilvl w:val="1"/>
+          <w:numId w:val="8"/>
+        </w:numPr>
+        <w:jc w:val="both"/>
+        <w:rPr>
+          <w:rFonts w:ascii="Cambria" w:hAnsi="Cambria"/>
+          <w:sz w:val="24"/>
+          <w:szCs w:val="24"/>
+        </w:rPr>
+      </w:pPr>
+      <w:proofErr w:type="spellStart"/>
+      <w:r>
+        <w:rPr>
+          <w:rFonts w:ascii="Cambria" w:hAnsi="Cambria"/>
+          <w:sz w:val="24"/>
+          <w:szCs w:val="24"/>
+        </w:rPr>
+        <w:t>LLaMA</w:t>
+      </w:r>
+      <w:proofErr w:type="spellEnd"/>
+      <w:r>
+        <w:rPr>
+          <w:rFonts w:ascii="Cambria" w:hAnsi="Cambria"/>
+          <w:sz w:val="24"/>
+          <w:szCs w:val="24"/>
+        </w:rPr>
+        <w:t xml:space="preserve"> 2</w:t>
+      </w:r>
+    </w:p>
+    <w:p>
+      <w:pPr>
+        <w:pStyle w:val="ListParagraph"/>
+        <w:numPr>
+          <w:ilvl w:val="0"/>
+          <w:numId w:val="8"/>
+        </w:numPr>
+        <w:jc w:val="both"/>
+        <w:rPr>
+          <w:rFonts w:ascii="Cambria" w:hAnsi="Cambria"/>
+          <w:sz w:val="24"/>
+          <w:szCs w:val="24"/>
+        </w:rPr>
+      </w:pPr>
+      <w:proofErr w:type="spellStart"/>
+      <w:r>
+        <w:rPr>
+          <w:rFonts w:ascii="Cambria" w:hAnsi="Cambria"/>
+          <w:sz w:val="24"/>
+          <w:szCs w:val="24"/>
+        </w:rPr>
+        <w:lastRenderedPageBreak/>
+        <w:t>LLaMA</w:t>
+      </w:r>
+      <w:proofErr w:type="spellEnd"/>
+      <w:r>
+        <w:rPr>
+          <w:rFonts w:ascii="Cambria" w:hAnsi="Cambria"/>
+          <w:sz w:val="24"/>
+          <w:szCs w:val="24"/>
+        </w:rPr>
+        <w:t xml:space="preserve"> 2 is a second-generation open-source large language model (LLM) from Meta. It is what’s used in the project as the main chatbot system. </w:t>
+      </w:r>
+    </w:p>
+    <w:p>
+      <w:pPr>
+        <w:pStyle w:val="ListParagraph"/>
+        <w:jc w:val="both"/>
+        <w:rPr>
+          <w:rFonts w:ascii="Cambria" w:hAnsi="Cambria"/>
+          <w:sz w:val="24"/>
+          <w:szCs w:val="24"/>
+        </w:rPr>
+      </w:pPr>
+    </w:p>
+    <w:p>
+      <w:pPr>
+        <w:pStyle w:val="ListParagraph"/>
+        <w:numPr>
+          <w:ilvl w:val="1"/>
+          <w:numId w:val="8"/>
+        </w:numPr>
+        <w:jc w:val="both"/>
+        <w:rPr>
+          <w:rFonts w:ascii="Cambria" w:hAnsi="Cambria"/>
+          <w:sz w:val="24"/>
+          <w:szCs w:val="24"/>
+        </w:rPr>
+      </w:pPr>
+      <w:r>
+        <w:rPr>
+          <w:rFonts w:ascii="Cambria" w:hAnsi="Cambria"/>
+          <w:sz w:val="24"/>
+          <w:szCs w:val="24"/>
+        </w:rPr>
+        <w:t>ReactJS</w:t>
+      </w:r>
+    </w:p>
+    <w:p>
+      <w:pPr>
+        <w:pStyle w:val="ListParagraph"/>
+        <w:numPr>
+          <w:ilvl w:val="0"/>
+          <w:numId w:val="8"/>
+        </w:numPr>
+        <w:jc w:val="both"/>
+        <w:rPr>
+          <w:rFonts w:ascii="Cambria" w:hAnsi="Cambria"/>
+          <w:sz w:val="24"/>
+          <w:szCs w:val="24"/>
+        </w:rPr>
+      </w:pPr>
+      <w:r>
+        <w:rPr>
+          <w:rFonts w:ascii="Cambria" w:hAnsi="Cambria"/>
+          <w:sz w:val="24"/>
+          <w:szCs w:val="24"/>
+        </w:rPr>
+        <w:t>ReactJS is a popular open-source JavaScript library. It is an alternative to Angular and Flutter and is used to build front-end interfaces for Web Applications.</w:t>
+      </w:r>
+    </w:p>
+    <w:p>
+      <w:pPr>
+        <w:pStyle w:val="ListParagraph"/>
+        <w:jc w:val="both"/>
+        <w:rPr>
+          <w:rFonts w:ascii="Cambria" w:hAnsi="Cambria"/>
+          <w:sz w:val="24"/>
+          <w:szCs w:val="24"/>
+        </w:rPr>
+      </w:pPr>
+    </w:p>
+    <w:p>
+      <w:pPr>
+        <w:pStyle w:val="ListParagraph"/>
+        <w:jc w:val="both"/>
+        <w:rPr>
+          <w:rFonts w:ascii="Cambria" w:hAnsi="Cambria"/>
+          <w:sz w:val="24"/>
+          <w:szCs w:val="24"/>
+        </w:rPr>
+      </w:pPr>
+    </w:p>
+    <w:p>
+      <w:pPr>
+        <w:pStyle w:val="ListParagraph"/>
+        <w:numPr>
+          <w:ilvl w:val="1"/>
+          <w:numId w:val="8"/>
+        </w:numPr>
+        <w:jc w:val="both"/>
+        <w:rPr>
+          <w:rFonts w:ascii="Cambria" w:hAnsi="Cambria"/>
+          <w:sz w:val="24"/>
+          <w:szCs w:val="24"/>
+        </w:rPr>
+      </w:pPr>
+      <w:r>
+        <w:rPr>
+          <w:rFonts w:ascii="Cambria" w:hAnsi="Cambria"/>
+          <w:sz w:val="24"/>
+          <w:szCs w:val="24"/>
+        </w:rPr>
+        <w:t>Node.js</w:t>
+      </w:r>
+    </w:p>
+    <w:p>
+      <w:pPr>
+        <w:pStyle w:val="ListParagraph"/>
+        <w:numPr>
+          <w:ilvl w:val="0"/>
+          <w:numId w:val="8"/>
+        </w:numPr>
+        <w:jc w:val="both"/>
+        <w:rPr>
+          <w:rFonts w:ascii="Cambria" w:hAnsi="Cambria"/>
+          <w:sz w:val="24"/>
+          <w:szCs w:val="24"/>
+        </w:rPr>
+      </w:pPr>
+      <w:r>
+        <w:rPr>
+          <w:rFonts w:ascii="Cambria" w:hAnsi="Cambria"/>
+          <w:sz w:val="24"/>
+          <w:szCs w:val="24"/>
+        </w:rPr>
+        <w:t>Node.js is a JavaScript runtime environment that is responsible for handling ReactJS and is mainly designed to build scalable network applications in an asynchronous event-driven manner.</w:t>
+      </w:r>
+    </w:p>
+    <w:p>
+      <w:pPr>
+        <w:pStyle w:val="ListParagraph"/>
+        <w:jc w:val="both"/>
+        <w:rPr>
+          <w:rFonts w:ascii="Cambria" w:hAnsi="Cambria"/>
+          <w:sz w:val="24"/>
+          <w:szCs w:val="24"/>
+        </w:rPr>
+      </w:pPr>
+    </w:p>
+    <w:p>
+      <w:pPr>
+        <w:pStyle w:val="ListParagraph"/>
+        <w:numPr>
+          <w:ilvl w:val="1"/>
+          <w:numId w:val="8"/>
+        </w:numPr>
+        <w:jc w:val="both"/>
+        <w:rPr>
+          <w:rFonts w:ascii="Cambria" w:hAnsi="Cambria"/>
+          <w:sz w:val="24"/>
+          <w:szCs w:val="24"/>
+        </w:rPr>
+      </w:pPr>
+      <w:r>
+        <w:rPr>
+          <w:rFonts w:ascii="Cambria" w:hAnsi="Cambria"/>
+          <w:sz w:val="24"/>
+          <w:szCs w:val="24"/>
+        </w:rPr>
+        <w:t>Spring Boot</w:t>
+      </w:r>
+    </w:p>
+    <w:p>
+      <w:pPr>
+        <w:pStyle w:val="ListParagraph"/>
+        <w:numPr>
+          <w:ilvl w:val="0"/>
+          <w:numId w:val="8"/>
+        </w:numPr>
+        <w:jc w:val="both"/>
+        <w:rPr>
+          <w:rFonts w:ascii="Cambria" w:hAnsi="Cambria"/>
+          <w:sz w:val="24"/>
+          <w:szCs w:val="24"/>
+        </w:rPr>
+      </w:pPr>
+      <w:proofErr w:type="spellStart"/>
+      <w:r>
+        <w:rPr>
+          <w:rFonts w:ascii="Cambria" w:hAnsi="Cambria"/>
+          <w:sz w:val="24"/>
+          <w:szCs w:val="24"/>
+        </w:rPr>
+        <w:t>Pivotal’s</w:t>
+      </w:r>
+      <w:proofErr w:type="spellEnd"/>
+      <w:r>
+        <w:rPr>
+          <w:rFonts w:ascii="Cambria" w:hAnsi="Cambria"/>
+          <w:sz w:val="24"/>
+          <w:szCs w:val="24"/>
+        </w:rPr>
+        <w:t xml:space="preserve"> Spring Boot makes it easy to create stand-alone, production-grade Spring based Applications that you can “just run”. It takes an opinionated view of the Spring platform and third-party libraries so you can get started with minimum fuss. This is used to handle the back-end and authentication services for the project.</w:t>
+      </w:r>
+    </w:p>
+    <w:p>
+      <w:pPr>
+        <w:pStyle w:val="ListParagraph"/>
+        <w:jc w:val="both"/>
+        <w:rPr>
+          <w:rFonts w:ascii="Cambria" w:hAnsi="Cambria"/>
+          <w:sz w:val="24"/>
+          <w:szCs w:val="24"/>
+        </w:rPr>
+      </w:pPr>
+    </w:p>
+    <w:p>
+      <w:pPr>
+        <w:pStyle w:val="ListParagraph"/>
+        <w:numPr>
+          <w:ilvl w:val="1"/>
+          <w:numId w:val="8"/>
+        </w:numPr>
+        <w:jc w:val="both"/>
+        <w:rPr>
+          <w:rFonts w:ascii="Cambria" w:hAnsi="Cambria"/>
+          <w:sz w:val="24"/>
+          <w:szCs w:val="24"/>
+        </w:rPr>
+      </w:pPr>
+      <w:r>
+        <w:rPr>
+          <w:rFonts w:ascii="Cambria" w:hAnsi="Cambria"/>
+          <w:sz w:val="24"/>
+          <w:szCs w:val="24"/>
+        </w:rPr>
+        <w:t>IntelliJ IDEA Ultimate</w:t>
+      </w:r>
+    </w:p>
+    <w:p>
+      <w:pPr>
+        <w:pStyle w:val="ListParagraph"/>
+        <w:numPr>
+          <w:ilvl w:val="0"/>
+          <w:numId w:val="8"/>
+        </w:numPr>
+        <w:jc w:val="both"/>
+        <w:rPr>
+          <w:rFonts w:ascii="Cambria" w:hAnsi="Cambria"/>
+          <w:sz w:val="24"/>
+          <w:szCs w:val="24"/>
+        </w:rPr>
+      </w:pPr>
+      <w:proofErr w:type="spellStart"/>
+      <w:r>
+        <w:rPr>
+          <w:rFonts w:ascii="Cambria" w:hAnsi="Cambria"/>
+          <w:sz w:val="24"/>
+          <w:szCs w:val="24"/>
+        </w:rPr>
+        <w:t>Jetbrains’s</w:t>
+      </w:r>
+      <w:proofErr w:type="spellEnd"/>
+      <w:r>
+        <w:rPr>
+          <w:rFonts w:ascii="Cambria" w:hAnsi="Cambria"/>
+          <w:sz w:val="24"/>
+          <w:szCs w:val="24"/>
+        </w:rPr>
+        <w:t xml:space="preserve"> IntelliJ IDEA Ultimate is a full-featured Java and Kotlin IDE that provides everything you need out of the box, including built-in developer tools such as database tools and profilers, web and enterprise frameworks, remote development, and much more. This IDE is used to write and execute Spring Boot code to handle the back-end technologies for this project.</w:t>
+      </w:r>
+    </w:p>
+    <w:p>
+      <w:pPr>
+        <w:pStyle w:val="ListParagraph"/>
+        <w:jc w:val="both"/>
+        <w:rPr>
+          <w:rFonts w:ascii="Cambria" w:hAnsi="Cambria"/>
+          <w:sz w:val="24"/>
+          <w:szCs w:val="24"/>
+        </w:rPr>
+      </w:pPr>
+    </w:p>
+    <w:p>
+      <w:pPr>
+        <w:pStyle w:val="ListParagraph"/>
+        <w:numPr>
+          <w:ilvl w:val="1"/>
+          <w:numId w:val="8"/>
+        </w:numPr>
+        <w:jc w:val="both"/>
+        <w:rPr>
+          <w:rFonts w:ascii="Cambria" w:hAnsi="Cambria"/>
+          <w:sz w:val="24"/>
+          <w:szCs w:val="24"/>
+        </w:rPr>
+      </w:pPr>
+      <w:r>
+        <w:rPr>
+          <w:rFonts w:ascii="Cambria" w:hAnsi="Cambria"/>
+          <w:sz w:val="24"/>
+          <w:szCs w:val="24"/>
+        </w:rPr>
+        <w:t>Visual Studio Code</w:t>
+      </w:r>
+    </w:p>
+    <w:p>
+      <w:pPr>
+        <w:pStyle w:val="ListParagraph"/>
+        <w:numPr>
+          <w:ilvl w:val="0"/>
+          <w:numId w:val="8"/>
+        </w:numPr>
+        <w:jc w:val="both"/>
+        <w:rPr>
+          <w:rFonts w:ascii="Cambria" w:hAnsi="Cambria"/>
+          <w:sz w:val="24"/>
+          <w:szCs w:val="24"/>
+        </w:rPr>
+      </w:pPr>
+      <w:r>
+        <w:rPr>
+          <w:rFonts w:ascii="Cambria" w:hAnsi="Cambria"/>
+          <w:sz w:val="24"/>
+          <w:szCs w:val="24"/>
+        </w:rPr>
+        <w:t>Microsoft’s popular text editor, Visual Studio Code, is a lightweight but powerful source code editor that runs on Windows, macOS, Linux. It has support for editing JavaScript, TypeScript, and Node.js and has a rich ecosystem of plugins for other languages, runtimes and extensions which can be utilized to speed up and optimize development. In this case, Visual Studio Code is used to develop the ReactJS and Python code for the project.</w:t>
+      </w:r>
+    </w:p>
+    <w:p>
+      <w:pPr>
+        <w:pStyle w:val="ListParagraph"/>
+        <w:jc w:val="both"/>
+        <w:rPr>
+          <w:rFonts w:ascii="Cambria" w:hAnsi="Cambria"/>
+          <w:sz w:val="24"/>
+          <w:szCs w:val="24"/>
+        </w:rPr>
+      </w:pPr>
+    </w:p>
+    <w:p>
+      <w:pPr>
+        <w:pStyle w:val="ListParagraph"/>
+        <w:numPr>
+          <w:ilvl w:val="1"/>
+          <w:numId w:val="8"/>
+        </w:numPr>
+        <w:jc w:val="both"/>
+        <w:rPr>
+          <w:rFonts w:ascii="Cambria" w:hAnsi="Cambria"/>
+          <w:sz w:val="24"/>
+          <w:szCs w:val="24"/>
+        </w:rPr>
+      </w:pPr>
+      <w:r>
+        <w:rPr>
+          <w:rFonts w:ascii="Cambria" w:hAnsi="Cambria"/>
+          <w:sz w:val="24"/>
+          <w:szCs w:val="24"/>
+        </w:rPr>
+        <w:t>Java</w:t>
+      </w:r>
+    </w:p>
+    <w:p>
+      <w:pPr>
+        <w:pStyle w:val="ListParagraph"/>
+        <w:numPr>
+          <w:ilvl w:val="0"/>
+          <w:numId w:val="8"/>
+        </w:numPr>
+        <w:jc w:val="both"/>
+        <w:rPr>
+          <w:rFonts w:ascii="Cambria" w:hAnsi="Cambria"/>
+          <w:sz w:val="24"/>
+          <w:szCs w:val="24"/>
+        </w:rPr>
+      </w:pPr>
+      <w:r>
+        <w:rPr>
+          <w:rFonts w:ascii="Cambria" w:hAnsi="Cambria"/>
+          <w:sz w:val="24"/>
+          <w:szCs w:val="24"/>
+        </w:rPr>
+        <w:t>Java is a high-level programming language developed by Sun Microsystems (now owned by Oracle). It is an object-oriented and class-based language designed to have few implementation dependencies as possible.</w:t>
+      </w:r>
+    </w:p>
+    <w:p>
+      <w:pPr>
+        <w:pStyle w:val="ListParagraph"/>
+        <w:jc w:val="both"/>
+        <w:rPr>
+          <w:rFonts w:ascii="Cambria" w:hAnsi="Cambria"/>
+          <w:sz w:val="24"/>
+          <w:szCs w:val="24"/>
+        </w:rPr>
+      </w:pPr>
+    </w:p>
+    <w:p>
+      <w:pPr>
+        <w:pStyle w:val="ListParagraph"/>
+        <w:numPr>
+          <w:ilvl w:val="1"/>
+          <w:numId w:val="8"/>
+        </w:numPr>
+        <w:jc w:val="both"/>
+        <w:rPr>
+          <w:rFonts w:ascii="Cambria" w:hAnsi="Cambria"/>
+          <w:sz w:val="24"/>
+          <w:szCs w:val="24"/>
+        </w:rPr>
+      </w:pPr>
+      <w:r>
+        <w:rPr>
+          <w:rFonts w:ascii="Cambria" w:hAnsi="Cambria"/>
+          <w:sz w:val="24"/>
+          <w:szCs w:val="24"/>
+        </w:rPr>
+        <w:t>JWT (JSON Web Tokens)</w:t>
+      </w:r>
+    </w:p>
+    <w:p>
+      <w:pPr>
+        <w:pStyle w:val="ListParagraph"/>
+        <w:numPr>
+          <w:ilvl w:val="0"/>
+          <w:numId w:val="8"/>
+        </w:numPr>
+        <w:jc w:val="both"/>
+        <w:rPr>
+          <w:rFonts w:ascii="Cambria" w:hAnsi="Cambria"/>
+          <w:sz w:val="24"/>
+          <w:szCs w:val="24"/>
+        </w:rPr>
+      </w:pPr>
+      <w:r>
+        <w:rPr>
+          <w:rFonts w:ascii="Cambria" w:hAnsi="Cambria"/>
+          <w:sz w:val="24"/>
+          <w:szCs w:val="24"/>
+        </w:rPr>
+        <w:t>JWT is an open standard (RFC 7519) system that defines a compact and self-contained way for securely transmitting information between parties as a JSON object. This information can be verified and trusted because it utilizes digital signatures. In the project, this is used to handle the login systems and secure transactions of user credentials for both the front-end and back-end systems.</w:t>
+      </w:r>
+    </w:p>
+    <w:p>
+      <w:pPr>
+        <w:pStyle w:val="ListParagraph"/>
+        <w:jc w:val="both"/>
+        <w:rPr>
+          <w:rFonts w:ascii="Cambria" w:hAnsi="Cambria"/>
+          <w:sz w:val="24"/>
+          <w:szCs w:val="24"/>
+        </w:rPr>
+      </w:pPr>
+    </w:p>
+    <w:p>
+      <w:pPr>
+        <w:pStyle w:val="ListParagraph"/>
+        <w:numPr>
+          <w:ilvl w:val="1"/>
+          <w:numId w:val="8"/>
+        </w:numPr>
+        <w:jc w:val="both"/>
+        <w:rPr>
+          <w:rFonts w:ascii="Cambria" w:hAnsi="Cambria"/>
+          <w:sz w:val="24"/>
+          <w:szCs w:val="24"/>
+        </w:rPr>
+      </w:pPr>
+      <w:r>
+        <w:rPr>
+          <w:rFonts w:ascii="Cambria" w:hAnsi="Cambria"/>
+          <w:sz w:val="24"/>
+          <w:szCs w:val="24"/>
+        </w:rPr>
+        <w:lastRenderedPageBreak/>
+        <w:t>Bootstrap</w:t>
+      </w:r>
+    </w:p>
+    <w:p>
+      <w:pPr>
+        <w:pStyle w:val="ListParagraph"/>
+        <w:numPr>
+          <w:ilvl w:val="0"/>
+          <w:numId w:val="8"/>
+        </w:numPr>
+        <w:jc w:val="both"/>
+        <w:rPr>
+          <w:rFonts w:ascii="Cambria" w:hAnsi="Cambria"/>
+          <w:sz w:val="24"/>
+          <w:szCs w:val="24"/>
+        </w:rPr>
+      </w:pPr>
+      <w:r>
+        <w:rPr>
+          <w:rFonts w:ascii="Cambria" w:hAnsi="Cambria"/>
+          <w:sz w:val="24"/>
+          <w:szCs w:val="24"/>
+        </w:rPr>
+        <w:t>Bootstrap is a free and open-source CSS framework directed at responsive, mobile-first front-end web development. It contains CSS- and JavaScript-based design templates for typography, forms, buttons, navigation, and other interface components. In the project, Bootstrap is used to handle the interface design to ensure equal and responsive design for everyone.</w:t>
+      </w:r>
+    </w:p>
+    <w:p>
+      <w:pPr>
+        <w:pStyle w:val="ListParagraph"/>
+        <w:jc w:val="both"/>
+        <w:rPr>
+          <w:rFonts w:ascii="Cambria" w:hAnsi="Cambria"/>
+          <w:sz w:val="24"/>
+          <w:szCs w:val="24"/>
+        </w:rPr>
+      </w:pPr>
+    </w:p>
+    <w:p>
+      <w:pPr>
+        <w:pStyle w:val="ListParagraph"/>
+        <w:numPr>
+          <w:ilvl w:val="1"/>
+          <w:numId w:val="8"/>
+        </w:numPr>
+        <w:jc w:val="both"/>
+        <w:rPr>
+          <w:rFonts w:ascii="Cambria" w:hAnsi="Cambria"/>
+          <w:sz w:val="24"/>
+          <w:szCs w:val="24"/>
+        </w:rPr>
+      </w:pPr>
+      <w:r>
+        <w:rPr>
+          <w:rFonts w:ascii="Cambria" w:hAnsi="Cambria"/>
+          <w:sz w:val="24"/>
+          <w:szCs w:val="24"/>
+        </w:rPr>
+        <w:t>APIs</w:t>
+      </w:r>
+    </w:p>
+    <w:p>
+      <w:pPr>
+        <w:pStyle w:val="ListParagraph"/>
+        <w:numPr>
+          <w:ilvl w:val="0"/>
+          <w:numId w:val="8"/>
+        </w:numPr>
+        <w:jc w:val="both"/>
+        <w:rPr>
+          <w:rFonts w:ascii="Cambria" w:hAnsi="Cambria"/>
+          <w:sz w:val="24"/>
+          <w:szCs w:val="24"/>
+        </w:rPr>
+      </w:pPr>
+      <w:r>
+        <w:rPr>
+          <w:rFonts w:ascii="Cambria" w:hAnsi="Cambria"/>
+          <w:sz w:val="24"/>
+          <w:szCs w:val="24"/>
+        </w:rPr>
+        <w:t>An API, or Application Programming Interface, is a set of rules that enable different applications to communicate with each other. It acts as an intermediary layer that processes data transfers between systems, letting companies open their application data and functionality to external third-party developers, business partners and internal departments within their companies.</w:t>
+      </w:r>
+    </w:p>
+    <w:p>
+      <w:pPr>
+        <w:pStyle w:val="ListParagraph"/>
+        <w:jc w:val="both"/>
+        <w:rPr>
+          <w:rFonts w:ascii="Cambria" w:hAnsi="Cambria"/>
+          <w:sz w:val="24"/>
+          <w:szCs w:val="24"/>
+        </w:rPr>
+      </w:pPr>
+    </w:p>
+    <w:p>
+      <w:pPr>
+        <w:pStyle w:val="ListParagraph"/>
+        <w:numPr>
+          <w:ilvl w:val="1"/>
+          <w:numId w:val="8"/>
+        </w:numPr>
+        <w:jc w:val="both"/>
+        <w:rPr>
+          <w:rFonts w:ascii="Cambria" w:hAnsi="Cambria"/>
+          <w:sz w:val="24"/>
+          <w:szCs w:val="24"/>
+        </w:rPr>
+      </w:pPr>
+      <w:proofErr w:type="spellStart"/>
+      <w:r>
+        <w:rPr>
+          <w:rFonts w:ascii="Cambria" w:hAnsi="Cambria"/>
+          <w:sz w:val="24"/>
+          <w:szCs w:val="24"/>
+        </w:rPr>
+        <w:t>RESTFul</w:t>
+      </w:r>
+      <w:proofErr w:type="spellEnd"/>
+      <w:r>
+        <w:rPr>
+          <w:rFonts w:ascii="Cambria" w:hAnsi="Cambria"/>
+          <w:sz w:val="24"/>
+          <w:szCs w:val="24"/>
+        </w:rPr>
+        <w:t xml:space="preserve"> APIs:</w:t>
+      </w:r>
+    </w:p>
+    <w:p>
+      <w:pPr>
+        <w:pStyle w:val="ListParagraph"/>
+        <w:numPr>
+          <w:ilvl w:val="0"/>
+          <w:numId w:val="8"/>
+        </w:numPr>
+        <w:jc w:val="both"/>
+        <w:rPr>
+          <w:rFonts w:ascii="Cambria" w:hAnsi="Cambria"/>
+          <w:sz w:val="24"/>
+          <w:szCs w:val="24"/>
+        </w:rPr>
+      </w:pPr>
+      <w:proofErr w:type="spellStart"/>
+      <w:r>
+        <w:rPr>
+          <w:rFonts w:ascii="Cambria" w:hAnsi="Cambria"/>
+          <w:sz w:val="24"/>
+          <w:szCs w:val="24"/>
+        </w:rPr>
+        <w:t>RESTFul</w:t>
+      </w:r>
+      <w:proofErr w:type="spellEnd"/>
+      <w:r>
+        <w:rPr>
+          <w:rFonts w:ascii="Cambria" w:hAnsi="Cambria"/>
+          <w:sz w:val="24"/>
+          <w:szCs w:val="24"/>
+        </w:rPr>
+        <w:t xml:space="preserve"> API is an interface that two computer systems use to exchange information securely over the internet. Most business applications have to communicate with other internal and third-party applications to perform various tasks. </w:t>
+      </w:r>
+      <w:proofErr w:type="spellStart"/>
+      <w:r>
+        <w:rPr>
+          <w:rFonts w:ascii="Cambria" w:hAnsi="Cambria"/>
+          <w:sz w:val="24"/>
+          <w:szCs w:val="24"/>
+        </w:rPr>
+        <w:t>RESTFul</w:t>
+      </w:r>
+      <w:proofErr w:type="spellEnd"/>
+      <w:r>
+        <w:rPr>
+          <w:rFonts w:ascii="Cambria" w:hAnsi="Cambria"/>
+          <w:sz w:val="24"/>
+          <w:szCs w:val="24"/>
+        </w:rPr>
+        <w:t xml:space="preserve"> APIs support this information exchange because they follow secure, reliable, and efficient software communication standards. In this project. APIs are used to handle the registration and other transaction-based systems.</w:t>
+      </w:r>
+    </w:p>
+    <w:p>
+      <w:pPr>
+        <w:pStyle w:val="ListParagraph"/>
+        <w:jc w:val="both"/>
+        <w:rPr>
+          <w:rFonts w:ascii="Cambria" w:hAnsi="Cambria"/>
+          <w:sz w:val="24"/>
+          <w:szCs w:val="24"/>
+        </w:rPr>
+      </w:pPr>
+    </w:p>
+    <w:p>
+      <w:pPr>
+        <w:pStyle w:val="ListParagraph"/>
+        <w:numPr>
+          <w:ilvl w:val="1"/>
+          <w:numId w:val="8"/>
+        </w:numPr>
+        <w:jc w:val="both"/>
+        <w:rPr>
+          <w:rFonts w:ascii="Cambria" w:hAnsi="Cambria"/>
+          <w:sz w:val="24"/>
+          <w:szCs w:val="24"/>
+        </w:rPr>
+      </w:pPr>
+      <w:r>
+        <w:rPr>
+          <w:rFonts w:ascii="Cambria" w:hAnsi="Cambria"/>
+          <w:sz w:val="24"/>
+          <w:szCs w:val="24"/>
+        </w:rPr>
+        <w:t>Python</w:t>
+      </w:r>
+    </w:p>
+    <w:p>
+      <w:pPr>
+        <w:pStyle w:val="ListParagraph"/>
+        <w:numPr>
+          <w:ilvl w:val="0"/>
+          <w:numId w:val="8"/>
+        </w:numPr>
+        <w:jc w:val="both"/>
+        <w:rPr>
+          <w:rFonts w:ascii="Cambria" w:hAnsi="Cambria"/>
+          <w:sz w:val="24"/>
+          <w:szCs w:val="24"/>
+        </w:rPr>
+      </w:pPr>
+      <w:r>
+        <w:rPr>
+          <w:rFonts w:ascii="Cambria" w:hAnsi="Cambria"/>
+          <w:sz w:val="24"/>
+          <w:szCs w:val="24"/>
+        </w:rPr>
+        <w:t>Python is an interpreted, object-oriented, high-level programming language with dynamic semantics. Its high</w:t>
+      </w:r>
+      <w:r>
+        <w:rPr>
+          <w:rFonts w:ascii="Cambria" w:hAnsi="Cambria"/>
+          <w:sz w:val="24"/>
+          <w:szCs w:val="24"/>
+        </w:rPr>
+        <w:t>-</w:t>
+      </w:r>
+      <w:r>
+        <w:rPr>
+          <w:rFonts w:ascii="Cambria" w:hAnsi="Cambria"/>
+          <w:sz w:val="24"/>
+          <w:szCs w:val="24"/>
+        </w:rPr>
+        <w:t>level built-in data structures, combined with dynamic typing and dynamic binding, make it very attractive for Rapid Application Development, as well as for use as a scripting or glue language to connect existing components together.</w:t>
+      </w:r>
+    </w:p>
+    <w:p>
+      <w:pPr>
+        <w:pStyle w:val="ListParagraph"/>
+        <w:jc w:val="both"/>
+        <w:rPr>
+          <w:rFonts w:ascii="Cambria" w:hAnsi="Cambria"/>
+          <w:sz w:val="24"/>
+          <w:szCs w:val="24"/>
+        </w:rPr>
+      </w:pPr>
+    </w:p>
+    <w:p>
+      <w:pPr>
+        <w:pStyle w:val="ListParagraph"/>
+        <w:numPr>
+          <w:ilvl w:val="1"/>
+          <w:numId w:val="8"/>
+        </w:numPr>
+        <w:jc w:val="both"/>
+        <w:rPr>
+          <w:rFonts w:ascii="Cambria" w:hAnsi="Cambria"/>
+          <w:sz w:val="24"/>
+          <w:szCs w:val="24"/>
+        </w:rPr>
+      </w:pPr>
+      <w:r>
+        <w:rPr>
+          <w:rFonts w:ascii="Cambria" w:hAnsi="Cambria"/>
+          <w:sz w:val="24"/>
+          <w:szCs w:val="24"/>
+        </w:rPr>
+        <w:t>Flask</w:t>
+      </w:r>
+    </w:p>
+    <w:p>
+      <w:pPr>
+        <w:pStyle w:val="ListParagraph"/>
+        <w:numPr>
+          <w:ilvl w:val="0"/>
+          <w:numId w:val="8"/>
+        </w:numPr>
+        <w:jc w:val="both"/>
+        <w:rPr>
+          <w:rFonts w:ascii="Cambria" w:hAnsi="Cambria"/>
+          <w:sz w:val="24"/>
+          <w:szCs w:val="24"/>
+        </w:rPr>
+      </w:pPr>
+      <w:r>
+        <w:rPr>
+          <w:rFonts w:ascii="Cambria" w:hAnsi="Cambria"/>
+          <w:sz w:val="24"/>
+          <w:szCs w:val="24"/>
+        </w:rPr>
+        <w:t>Flask is a micro web framework written in Python. It is considered as a microframework because it does not require particular tools or libraries. It has no database abstraction layer, form validation, or any other components where pre-existing third-party libraries provide common functions. However, Flask supports extensions that can add application features as if they were implemented in Flask itself.</w:t>
+      </w:r>
     </w:p>
     <w:p>
       <w:pPr>
@@ -1499,17 +3259,513 @@
           <w:sz w:val="24"/>
           <w:szCs w:val="24"/>
         </w:rPr>
+        <w:lastRenderedPageBreak/>
         <w:t>Sample code snippets and database schemas that showcase the website's back-end functionality.</w:t>
       </w:r>
     </w:p>
     <w:p>
       <w:pPr>
-        <w:rPr>
-          <w:rFonts w:ascii="Cambria" w:hAnsi="Cambria"/>
-          <w:sz w:val="24"/>
-          <w:szCs w:val="24"/>
-        </w:rPr>
-      </w:pPr>
+        <w:pStyle w:val="ListParagraph"/>
+        <w:numPr>
+          <w:ilvl w:val="0"/>
+          <w:numId w:val="8"/>
+        </w:numPr>
+        <w:rPr>
+          <w:rFonts w:ascii="Cambria" w:hAnsi="Cambria"/>
+          <w:sz w:val="24"/>
+          <w:szCs w:val="24"/>
+        </w:rPr>
+      </w:pPr>
+      <w:r>
+        <w:rPr>
+          <w:rFonts w:ascii="Cambria" w:hAnsi="Cambria"/>
+          <w:sz w:val="24"/>
+          <w:szCs w:val="24"/>
+        </w:rPr>
+        <w:t>Registration</w:t>
+      </w:r>
+    </w:p>
+    <w:p>
+      <w:pPr>
+        <w:pStyle w:val="ListParagraph"/>
+        <w:numPr>
+          <w:ilvl w:val="2"/>
+          <w:numId w:val="8"/>
+        </w:numPr>
+        <w:rPr>
+          <w:rFonts w:ascii="Cambria" w:hAnsi="Cambria"/>
+          <w:sz w:val="24"/>
+          <w:szCs w:val="24"/>
+        </w:rPr>
+      </w:pPr>
+      <w:r>
+        <w:rPr>
+          <w:rFonts w:ascii="Cambria" w:hAnsi="Cambria"/>
+          <w:sz w:val="24"/>
+          <w:szCs w:val="24"/>
+        </w:rPr>
+        <w:t>Source Code</w:t>
+      </w:r>
+      <w:r>
+        <w:rPr>
+          <w:rFonts w:ascii="Cambria" w:hAnsi="Cambria"/>
+          <w:noProof/>
+          <w:sz w:val="24"/>
+          <w:szCs w:val="24"/>
+        </w:rPr>
+        <w:drawing>
+          <wp:inline distT="0" distB="0" distL="0" distR="0" wp14:anchorId="7B4FD87A" wp14:editId="1CED46D5">
+            <wp:extent cx="4603173" cy="1828800"/>
+            <wp:effectExtent l="0" t="0" r="0" b="0"/>
+            <wp:docPr id="1214936972" name="Picture 6"/>
+            <wp:cNvGraphicFramePr>
+              <a:graphicFrameLocks xmlns:a="http://schemas.openxmlformats.org/drawingml/2006/main" noChangeAspect="1"/>
+            </wp:cNvGraphicFramePr>
+            <a:graphic xmlns:a="http://schemas.openxmlformats.org/drawingml/2006/main">
+              <a:graphicData uri="http://schemas.openxmlformats.org/drawingml/2006/picture">
+                <pic:pic xmlns:pic="http://schemas.openxmlformats.org/drawingml/2006/picture">
+                  <pic:nvPicPr>
+                    <pic:cNvPr id="1214936972" name="Picture 1214936972"/>
+                    <pic:cNvPicPr/>
+                  </pic:nvPicPr>
+                  <pic:blipFill>
+                    <a:blip r:embed="rId12" cstate="print">
+                      <a:extLst>
+                        <a:ext uri="{28A0092B-C50C-407E-A947-70E740481C1C}">
+                          <a14:useLocalDpi xmlns:a14="http://schemas.microsoft.com/office/drawing/2010/main" val="0"/>
+                        </a:ext>
+                      </a:extLst>
+                    </a:blip>
+                    <a:stretch>
+                      <a:fillRect/>
+                    </a:stretch>
+                  </pic:blipFill>
+                  <pic:spPr>
+                    <a:xfrm>
+                      <a:off x="0" y="0"/>
+                      <a:ext cx="4635162" cy="1841509"/>
+                    </a:xfrm>
+                    <a:prstGeom prst="rect">
+                      <a:avLst/>
+                    </a:prstGeom>
+                  </pic:spPr>
+                </pic:pic>
+              </a:graphicData>
+            </a:graphic>
+          </wp:inline>
+        </w:drawing>
+      </w:r>
+    </w:p>
+    <w:p>
+      <w:pPr>
+        <w:pStyle w:val="ListParagraph"/>
+        <w:numPr>
+          <w:ilvl w:val="2"/>
+          <w:numId w:val="8"/>
+        </w:numPr>
+        <w:rPr>
+          <w:rFonts w:ascii="Cambria" w:hAnsi="Cambria"/>
+          <w:sz w:val="24"/>
+          <w:szCs w:val="24"/>
+        </w:rPr>
+      </w:pPr>
+      <w:r>
+        <w:rPr>
+          <w:rFonts w:ascii="Cambria" w:hAnsi="Cambria"/>
+          <w:sz w:val="24"/>
+          <w:szCs w:val="24"/>
+        </w:rPr>
+        <w:t>Database Schema</w:t>
+      </w:r>
+    </w:p>
+    <w:p>
+      <w:pPr>
+        <w:pStyle w:val="ListParagraph"/>
+        <w:numPr>
+          <w:ilvl w:val="3"/>
+          <w:numId w:val="8"/>
+        </w:numPr>
+        <w:rPr>
+          <w:rFonts w:ascii="Cambria" w:hAnsi="Cambria"/>
+          <w:sz w:val="24"/>
+          <w:szCs w:val="24"/>
+        </w:rPr>
+      </w:pPr>
+      <w:r>
+        <w:rPr>
+          <w:rFonts w:ascii="Cambria" w:hAnsi="Cambria"/>
+          <w:sz w:val="24"/>
+          <w:szCs w:val="24"/>
+        </w:rPr>
+        <w:t>User</w:t>
+      </w:r>
+      <w:r>
+        <w:rPr>
+          <w:rFonts w:ascii="Cambria" w:hAnsi="Cambria"/>
+          <w:sz w:val="24"/>
+          <w:szCs w:val="24"/>
+        </w:rPr>
+        <w:br/>
+      </w:r>
+      <w:r>
+        <w:rPr>
+          <w:rFonts w:ascii="Cambria" w:hAnsi="Cambria"/>
+          <w:noProof/>
+          <w:sz w:val="24"/>
+          <w:szCs w:val="24"/>
+        </w:rPr>
+        <w:drawing>
+          <wp:inline distT="0" distB="0" distL="0" distR="0" wp14:anchorId="0BD08409" wp14:editId="59660C35">
+            <wp:extent cx="2946482" cy="2571185"/>
+            <wp:effectExtent l="0" t="0" r="0" b="0"/>
+            <wp:docPr id="1120439458" name="Picture 7"/>
+            <wp:cNvGraphicFramePr>
+              <a:graphicFrameLocks xmlns:a="http://schemas.openxmlformats.org/drawingml/2006/main" noChangeAspect="1"/>
+            </wp:cNvGraphicFramePr>
+            <a:graphic xmlns:a="http://schemas.openxmlformats.org/drawingml/2006/main">
+              <a:graphicData uri="http://schemas.openxmlformats.org/drawingml/2006/picture">
+                <pic:pic xmlns:pic="http://schemas.openxmlformats.org/drawingml/2006/picture">
+                  <pic:nvPicPr>
+                    <pic:cNvPr id="1120439458" name="Picture 1120439458"/>
+                    <pic:cNvPicPr/>
+                  </pic:nvPicPr>
+                  <pic:blipFill>
+                    <a:blip r:embed="rId13" cstate="print">
+                      <a:extLst>
+                        <a:ext uri="{28A0092B-C50C-407E-A947-70E740481C1C}">
+                          <a14:useLocalDpi xmlns:a14="http://schemas.microsoft.com/office/drawing/2010/main" val="0"/>
+                        </a:ext>
+                      </a:extLst>
+                    </a:blip>
+                    <a:stretch>
+                      <a:fillRect/>
+                    </a:stretch>
+                  </pic:blipFill>
+                  <pic:spPr>
+                    <a:xfrm>
+                      <a:off x="0" y="0"/>
+                      <a:ext cx="2952948" cy="2576828"/>
+                    </a:xfrm>
+                    <a:prstGeom prst="rect">
+                      <a:avLst/>
+                    </a:prstGeom>
+                  </pic:spPr>
+                </pic:pic>
+              </a:graphicData>
+            </a:graphic>
+          </wp:inline>
+        </w:drawing>
+      </w:r>
+    </w:p>
+    <w:p>
+      <w:pPr>
+        <w:pStyle w:val="ListParagraph"/>
+        <w:numPr>
+          <w:ilvl w:val="3"/>
+          <w:numId w:val="8"/>
+        </w:numPr>
+        <w:rPr>
+          <w:rFonts w:ascii="Cambria" w:hAnsi="Cambria"/>
+          <w:sz w:val="24"/>
+          <w:szCs w:val="24"/>
+        </w:rPr>
+      </w:pPr>
+      <w:r>
+        <w:rPr>
+          <w:rFonts w:ascii="Cambria" w:hAnsi="Cambria"/>
+          <w:sz w:val="24"/>
+          <w:szCs w:val="24"/>
+        </w:rPr>
+        <w:t>Role</w:t>
+      </w:r>
+      <w:r>
+        <w:rPr>
+          <w:rFonts w:ascii="Cambria" w:hAnsi="Cambria"/>
+          <w:noProof/>
+          <w:sz w:val="24"/>
+          <w:szCs w:val="24"/>
+        </w:rPr>
+        <w:br/>
+      </w:r>
+      <w:r>
+        <w:rPr>
+          <w:rFonts w:ascii="Cambria" w:hAnsi="Cambria"/>
+          <w:noProof/>
+          <w:sz w:val="24"/>
+          <w:szCs w:val="24"/>
+        </w:rPr>
+        <w:drawing>
+          <wp:inline distT="0" distB="0" distL="0" distR="0" wp14:anchorId="661FB5EF" wp14:editId="781C6EAD">
+            <wp:extent cx="3036893" cy="1874068"/>
+            <wp:effectExtent l="0" t="0" r="0" b="5715"/>
+            <wp:docPr id="1758258640" name="Picture 8"/>
+            <wp:cNvGraphicFramePr>
+              <a:graphicFrameLocks xmlns:a="http://schemas.openxmlformats.org/drawingml/2006/main" noChangeAspect="1"/>
+            </wp:cNvGraphicFramePr>
+            <a:graphic xmlns:a="http://schemas.openxmlformats.org/drawingml/2006/main">
+              <a:graphicData uri="http://schemas.openxmlformats.org/drawingml/2006/picture">
+                <pic:pic xmlns:pic="http://schemas.openxmlformats.org/drawingml/2006/picture">
+                  <pic:nvPicPr>
+                    <pic:cNvPr id="1758258640" name="Picture 1758258640"/>
+                    <pic:cNvPicPr/>
+                  </pic:nvPicPr>
+                  <pic:blipFill>
+                    <a:blip r:embed="rId14">
+                      <a:extLst>
+                        <a:ext uri="{28A0092B-C50C-407E-A947-70E740481C1C}">
+                          <a14:useLocalDpi xmlns:a14="http://schemas.microsoft.com/office/drawing/2010/main" val="0"/>
+                        </a:ext>
+                      </a:extLst>
+                    </a:blip>
+                    <a:stretch>
+                      <a:fillRect/>
+                    </a:stretch>
+                  </pic:blipFill>
+                  <pic:spPr>
+                    <a:xfrm>
+                      <a:off x="0" y="0"/>
+                      <a:ext cx="3042659" cy="1877626"/>
+                    </a:xfrm>
+                    <a:prstGeom prst="rect">
+                      <a:avLst/>
+                    </a:prstGeom>
+                  </pic:spPr>
+                </pic:pic>
+              </a:graphicData>
+            </a:graphic>
+          </wp:inline>
+        </w:drawing>
+      </w:r>
+    </w:p>
+    <w:p>
+      <w:pPr>
+        <w:pStyle w:val="ListParagraph"/>
+        <w:numPr>
+          <w:ilvl w:val="0"/>
+          <w:numId w:val="8"/>
+        </w:numPr>
+        <w:rPr>
+          <w:rFonts w:ascii="Cambria" w:hAnsi="Cambria"/>
+          <w:sz w:val="24"/>
+          <w:szCs w:val="24"/>
+        </w:rPr>
+      </w:pPr>
+      <w:r>
+        <w:rPr>
+          <w:rFonts w:ascii="Cambria" w:hAnsi="Cambria"/>
+          <w:sz w:val="24"/>
+          <w:szCs w:val="24"/>
+        </w:rPr>
+        <w:lastRenderedPageBreak/>
+        <w:t>Login</w:t>
+      </w:r>
+      <w:r>
+        <w:rPr>
+          <w:rFonts w:ascii="Cambria" w:hAnsi="Cambria"/>
+          <w:sz w:val="24"/>
+          <w:szCs w:val="24"/>
+        </w:rPr>
+        <w:br/>
+      </w:r>
+      <w:r>
+        <w:rPr>
+          <w:rFonts w:ascii="Cambria" w:hAnsi="Cambria"/>
+          <w:noProof/>
+          <w:sz w:val="24"/>
+          <w:szCs w:val="24"/>
+        </w:rPr>
+        <w:drawing>
+          <wp:inline distT="0" distB="0" distL="0" distR="0" wp14:anchorId="48315BC8" wp14:editId="102D061B">
+            <wp:extent cx="4464295" cy="2561038"/>
+            <wp:effectExtent l="0" t="0" r="6350" b="4445"/>
+            <wp:docPr id="1303884298" name="Picture 5"/>
+            <wp:cNvGraphicFramePr>
+              <a:graphicFrameLocks xmlns:a="http://schemas.openxmlformats.org/drawingml/2006/main" noChangeAspect="1"/>
+            </wp:cNvGraphicFramePr>
+            <a:graphic xmlns:a="http://schemas.openxmlformats.org/drawingml/2006/main">
+              <a:graphicData uri="http://schemas.openxmlformats.org/drawingml/2006/picture">
+                <pic:pic xmlns:pic="http://schemas.openxmlformats.org/drawingml/2006/picture">
+                  <pic:nvPicPr>
+                    <pic:cNvPr id="1303884298" name="Picture 1303884298"/>
+                    <pic:cNvPicPr/>
+                  </pic:nvPicPr>
+                  <pic:blipFill>
+                    <a:blip r:embed="rId15" cstate="print">
+                      <a:extLst>
+                        <a:ext uri="{28A0092B-C50C-407E-A947-70E740481C1C}">
+                          <a14:useLocalDpi xmlns:a14="http://schemas.microsoft.com/office/drawing/2010/main" val="0"/>
+                        </a:ext>
+                      </a:extLst>
+                    </a:blip>
+                    <a:stretch>
+                      <a:fillRect/>
+                    </a:stretch>
+                  </pic:blipFill>
+                  <pic:spPr>
+                    <a:xfrm>
+                      <a:off x="0" y="0"/>
+                      <a:ext cx="4492606" cy="2577279"/>
+                    </a:xfrm>
+                    <a:prstGeom prst="rect">
+                      <a:avLst/>
+                    </a:prstGeom>
+                  </pic:spPr>
+                </pic:pic>
+              </a:graphicData>
+            </a:graphic>
+          </wp:inline>
+        </w:drawing>
+      </w:r>
+    </w:p>
+    <w:p>
+      <w:pPr>
+        <w:pStyle w:val="ListParagraph"/>
+        <w:numPr>
+          <w:ilvl w:val="0"/>
+          <w:numId w:val="8"/>
+        </w:numPr>
+        <w:rPr>
+          <w:rFonts w:ascii="Cambria" w:hAnsi="Cambria"/>
+          <w:sz w:val="24"/>
+          <w:szCs w:val="24"/>
+        </w:rPr>
+      </w:pPr>
+      <w:r>
+        <w:rPr>
+          <w:rFonts w:ascii="Cambria" w:hAnsi="Cambria"/>
+          <w:sz w:val="24"/>
+          <w:szCs w:val="24"/>
+        </w:rPr>
+        <w:t>Add Product</w:t>
+      </w:r>
+      <w:r>
+        <w:rPr>
+          <w:rFonts w:ascii="Cambria" w:hAnsi="Cambria"/>
+          <w:noProof/>
+          <w:sz w:val="24"/>
+          <w:szCs w:val="24"/>
+        </w:rPr>
+        <w:drawing>
+          <wp:inline distT="0" distB="0" distL="0" distR="0" wp14:anchorId="48379E72" wp14:editId="6B8A066A">
+            <wp:extent cx="4857851" cy="2149796"/>
+            <wp:effectExtent l="0" t="0" r="0" b="0"/>
+            <wp:docPr id="297483716" name="Picture 3"/>
+            <wp:cNvGraphicFramePr>
+              <a:graphicFrameLocks xmlns:a="http://schemas.openxmlformats.org/drawingml/2006/main" noChangeAspect="1"/>
+            </wp:cNvGraphicFramePr>
+            <a:graphic xmlns:a="http://schemas.openxmlformats.org/drawingml/2006/main">
+              <a:graphicData uri="http://schemas.openxmlformats.org/drawingml/2006/picture">
+                <pic:pic xmlns:pic="http://schemas.openxmlformats.org/drawingml/2006/picture">
+                  <pic:nvPicPr>
+                    <pic:cNvPr id="297483716" name="Picture 297483716"/>
+                    <pic:cNvPicPr/>
+                  </pic:nvPicPr>
+                  <pic:blipFill>
+                    <a:blip r:embed="rId16" cstate="print">
+                      <a:extLst>
+                        <a:ext uri="{28A0092B-C50C-407E-A947-70E740481C1C}">
+                          <a14:useLocalDpi xmlns:a14="http://schemas.microsoft.com/office/drawing/2010/main" val="0"/>
+                        </a:ext>
+                      </a:extLst>
+                    </a:blip>
+                    <a:stretch>
+                      <a:fillRect/>
+                    </a:stretch>
+                  </pic:blipFill>
+                  <pic:spPr>
+                    <a:xfrm>
+                      <a:off x="0" y="0"/>
+                      <a:ext cx="4866575" cy="2153657"/>
+                    </a:xfrm>
+                    <a:prstGeom prst="rect">
+                      <a:avLst/>
+                    </a:prstGeom>
+                  </pic:spPr>
+                </pic:pic>
+              </a:graphicData>
+            </a:graphic>
+          </wp:inline>
+        </w:drawing>
+      </w:r>
+    </w:p>
+    <w:p>
+      <w:pPr>
+        <w:pStyle w:val="ListParagraph"/>
+        <w:numPr>
+          <w:ilvl w:val="0"/>
+          <w:numId w:val="8"/>
+        </w:numPr>
+        <w:rPr>
+          <w:rFonts w:ascii="Cambria" w:hAnsi="Cambria"/>
+          <w:sz w:val="24"/>
+          <w:szCs w:val="24"/>
+        </w:rPr>
+      </w:pPr>
+      <w:r>
+        <w:rPr>
+          <w:rFonts w:ascii="Cambria" w:hAnsi="Cambria"/>
+          <w:sz w:val="24"/>
+          <w:szCs w:val="24"/>
+        </w:rPr>
+        <w:t>Delete Product</w:t>
+      </w:r>
+      <w:r>
+        <w:rPr>
+          <w:rFonts w:ascii="Cambria" w:hAnsi="Cambria"/>
+          <w:sz w:val="24"/>
+          <w:szCs w:val="24"/>
+        </w:rPr>
+        <w:br/>
+      </w:r>
+      <w:r>
+        <w:rPr>
+          <w:rFonts w:ascii="Cambria" w:hAnsi="Cambria"/>
+          <w:noProof/>
+          <w:sz w:val="24"/>
+          <w:szCs w:val="24"/>
+        </w:rPr>
+        <w:drawing>
+          <wp:inline distT="0" distB="0" distL="0" distR="0" wp14:anchorId="2514AF60" wp14:editId="621F990B">
+            <wp:extent cx="3364029" cy="1334083"/>
+            <wp:effectExtent l="0" t="0" r="1905" b="0"/>
+            <wp:docPr id="1364853659" name="Picture 4"/>
+            <wp:cNvGraphicFramePr>
+              <a:graphicFrameLocks xmlns:a="http://schemas.openxmlformats.org/drawingml/2006/main" noChangeAspect="1"/>
+            </wp:cNvGraphicFramePr>
+            <a:graphic xmlns:a="http://schemas.openxmlformats.org/drawingml/2006/main">
+              <a:graphicData uri="http://schemas.openxmlformats.org/drawingml/2006/picture">
+                <pic:pic xmlns:pic="http://schemas.openxmlformats.org/drawingml/2006/picture">
+                  <pic:nvPicPr>
+                    <pic:cNvPr id="1364853659" name="Picture 1364853659"/>
+                    <pic:cNvPicPr/>
+                  </pic:nvPicPr>
+                  <pic:blipFill>
+                    <a:blip r:embed="rId17" cstate="print">
+                      <a:extLst>
+                        <a:ext uri="{28A0092B-C50C-407E-A947-70E740481C1C}">
+                          <a14:useLocalDpi xmlns:a14="http://schemas.microsoft.com/office/drawing/2010/main" val="0"/>
+                        </a:ext>
+                      </a:extLst>
+                    </a:blip>
+                    <a:stretch>
+                      <a:fillRect/>
+                    </a:stretch>
+                  </pic:blipFill>
+                  <pic:spPr>
+                    <a:xfrm>
+                      <a:off x="0" y="0"/>
+                      <a:ext cx="3401466" cy="1348929"/>
+                    </a:xfrm>
+                    <a:prstGeom prst="rect">
+                      <a:avLst/>
+                    </a:prstGeom>
+                  </pic:spPr>
+                </pic:pic>
+              </a:graphicData>
+            </a:graphic>
+          </wp:inline>
+        </w:drawing>
+      </w:r>
     </w:p>
     <w:p>
       <w:pPr>
@@ -1535,32 +3791,121 @@
     </w:p>
     <w:p>
       <w:pPr>
-        <w:rPr>
-          <w:rFonts w:ascii="Cambria" w:hAnsi="Cambria"/>
-          <w:sz w:val="24"/>
-          <w:szCs w:val="24"/>
-        </w:rPr>
-      </w:pPr>
-    </w:p>
-    <w:p>
-      <w:pPr>
-        <w:rPr>
-          <w:rFonts w:ascii="Cambria" w:hAnsi="Cambria"/>
-          <w:sz w:val="24"/>
-          <w:szCs w:val="24"/>
-        </w:rPr>
-      </w:pPr>
-    </w:p>
-    <w:p>
-      <w:pPr>
-        <w:rPr>
-          <w:rFonts w:ascii="Cambria" w:hAnsi="Cambria"/>
-          <w:sz w:val="24"/>
-          <w:szCs w:val="24"/>
-        </w:rPr>
-      </w:pPr>
-    </w:p>
-    <w:p/>
+        <w:ind w:left="720"/>
+        <w:rPr>
+          <w:rFonts w:ascii="Cambria" w:hAnsi="Cambria"/>
+          <w:sz w:val="24"/>
+          <w:szCs w:val="24"/>
+        </w:rPr>
+      </w:pPr>
+      <w:r>
+        <w:rPr>
+          <w:rFonts w:ascii="Cambria" w:hAnsi="Cambria"/>
+          <w:noProof/>
+          <w:sz w:val="24"/>
+          <w:szCs w:val="24"/>
+        </w:rPr>
+        <w:lastRenderedPageBreak/>
+        <w:drawing>
+          <wp:inline distT="0" distB="0" distL="0" distR="0" wp14:anchorId="1A8EE23B" wp14:editId="16857E90">
+            <wp:extent cx="5666667" cy="2426329"/>
+            <wp:effectExtent l="0" t="0" r="0" b="0"/>
+            <wp:docPr id="1624409376" name="Picture 1"/>
+            <wp:cNvGraphicFramePr>
+              <a:graphicFrameLocks xmlns:a="http://schemas.openxmlformats.org/drawingml/2006/main" noChangeAspect="1"/>
+            </wp:cNvGraphicFramePr>
+            <a:graphic xmlns:a="http://schemas.openxmlformats.org/drawingml/2006/main">
+              <a:graphicData uri="http://schemas.openxmlformats.org/drawingml/2006/picture">
+                <pic:pic xmlns:pic="http://schemas.openxmlformats.org/drawingml/2006/picture">
+                  <pic:nvPicPr>
+                    <pic:cNvPr id="1624409376" name="Picture 1624409376"/>
+                    <pic:cNvPicPr/>
+                  </pic:nvPicPr>
+                  <pic:blipFill>
+                    <a:blip r:embed="rId18" cstate="print">
+                      <a:extLst>
+                        <a:ext uri="{28A0092B-C50C-407E-A947-70E740481C1C}">
+                          <a14:useLocalDpi xmlns:a14="http://schemas.microsoft.com/office/drawing/2010/main" val="0"/>
+                        </a:ext>
+                      </a:extLst>
+                    </a:blip>
+                    <a:stretch>
+                      <a:fillRect/>
+                    </a:stretch>
+                  </pic:blipFill>
+                  <pic:spPr>
+                    <a:xfrm>
+                      <a:off x="0" y="0"/>
+                      <a:ext cx="5677558" cy="2430992"/>
+                    </a:xfrm>
+                    <a:prstGeom prst="rect">
+                      <a:avLst/>
+                    </a:prstGeom>
+                  </pic:spPr>
+                </pic:pic>
+              </a:graphicData>
+            </a:graphic>
+          </wp:inline>
+        </w:drawing>
+      </w:r>
+    </w:p>
+    <w:p>
+      <w:pPr>
+        <w:rPr>
+          <w:rFonts w:ascii="Cambria" w:hAnsi="Cambria"/>
+          <w:sz w:val="24"/>
+          <w:szCs w:val="24"/>
+        </w:rPr>
+      </w:pPr>
+    </w:p>
+    <w:p>
+      <w:r>
+        <w:rPr>
+          <w:noProof/>
+        </w:rPr>
+        <w:drawing>
+          <wp:inline distT="0" distB="0" distL="0" distR="0" wp14:anchorId="4B171DDF" wp14:editId="26C54AE6">
+            <wp:extent cx="6188710" cy="2434590"/>
+            <wp:effectExtent l="0" t="0" r="0" b="3810"/>
+            <wp:docPr id="1647643639" name="Picture 2"/>
+            <wp:cNvGraphicFramePr>
+              <a:graphicFrameLocks xmlns:a="http://schemas.openxmlformats.org/drawingml/2006/main" noChangeAspect="1"/>
+            </wp:cNvGraphicFramePr>
+            <a:graphic xmlns:a="http://schemas.openxmlformats.org/drawingml/2006/main">
+              <a:graphicData uri="http://schemas.openxmlformats.org/drawingml/2006/picture">
+                <pic:pic xmlns:pic="http://schemas.openxmlformats.org/drawingml/2006/picture">
+                  <pic:nvPicPr>
+                    <pic:cNvPr id="1647643639" name="Picture 1647643639"/>
+                    <pic:cNvPicPr/>
+                  </pic:nvPicPr>
+                  <pic:blipFill>
+                    <a:blip r:embed="rId19" cstate="print">
+                      <a:extLst>
+                        <a:ext uri="{28A0092B-C50C-407E-A947-70E740481C1C}">
+                          <a14:useLocalDpi xmlns:a14="http://schemas.microsoft.com/office/drawing/2010/main" val="0"/>
+                        </a:ext>
+                      </a:extLst>
+                    </a:blip>
+                    <a:stretch>
+                      <a:fillRect/>
+                    </a:stretch>
+                  </pic:blipFill>
+                  <pic:spPr>
+                    <a:xfrm>
+                      <a:off x="0" y="0"/>
+                      <a:ext cx="6188710" cy="2434590"/>
+                    </a:xfrm>
+                    <a:prstGeom prst="rect">
+                      <a:avLst/>
+                    </a:prstGeom>
+                  </pic:spPr>
+                </pic:pic>
+              </a:graphicData>
+            </a:graphic>
+          </wp:inline>
+        </w:drawing>
+      </w:r>
+    </w:p>
     <w:sectPr>
       <w:pgSz w:w="11906" w:h="16838"/>
       <w:pgMar w:top="1440" w:right="1080" w:bottom="1440" w:left="1080" w:header="720" w:footer="720" w:gutter="0"/>
@@ -1695,6 +4040,118 @@
     </w:lvl>
   </w:abstractNum>
   <w:abstractNum w:abstractNumId="1" w15:restartNumberingAfterBreak="0">
+    <w:nsid w:val="050C409C"/>
+    <w:multiLevelType w:val="hybridMultilevel"/>
+    <w:tmpl w:val="D6260548"/>
+    <w:lvl w:ilvl="0" w:tplc="F0B4BAB8">
+      <w:numFmt w:val="bullet"/>
+      <w:lvlText w:val="-"/>
+      <w:lvlJc w:val="left"/>
+      <w:pPr>
+        <w:ind w:left="1800" w:hanging="360"/>
+      </w:pPr>
+      <w:rPr>
+        <w:rFonts w:ascii="Cambria" w:eastAsia="Calibri" w:hAnsi="Cambria" w:cs="Calibri" w:hint="default"/>
+      </w:rPr>
+    </w:lvl>
+    <w:lvl w:ilvl="1" w:tplc="04090003" w:tentative="1">
+      <w:start w:val="1"/>
+      <w:numFmt w:val="bullet"/>
+      <w:lvlText w:val="o"/>
+      <w:lvlJc w:val="left"/>
+      <w:pPr>
+        <w:ind w:left="1440" w:hanging="360"/>
+      </w:pPr>
+      <w:rPr>
+        <w:rFonts w:ascii="Courier New" w:hAnsi="Courier New" w:cs="Courier New" w:hint="default"/>
+      </w:rPr>
+    </w:lvl>
+    <w:lvl w:ilvl="2" w:tplc="04090005" w:tentative="1">
+      <w:start w:val="1"/>
+      <w:numFmt w:val="bullet"/>
+      <w:lvlText w:val=""/>
+      <w:lvlJc w:val="left"/>
+      <w:pPr>
+        <w:ind w:left="2160" w:hanging="360"/>
+      </w:pPr>
+      <w:rPr>
+        <w:rFonts w:ascii="Wingdings" w:hAnsi="Wingdings" w:hint="default"/>
+      </w:rPr>
+    </w:lvl>
+    <w:lvl w:ilvl="3" w:tplc="04090001" w:tentative="1">
+      <w:start w:val="1"/>
+      <w:numFmt w:val="bullet"/>
+      <w:lvlText w:val=""/>
+      <w:lvlJc w:val="left"/>
+      <w:pPr>
+        <w:ind w:left="2880" w:hanging="360"/>
+      </w:pPr>
+      <w:rPr>
+        <w:rFonts w:ascii="Symbol" w:hAnsi="Symbol" w:hint="default"/>
+      </w:rPr>
+    </w:lvl>
+    <w:lvl w:ilvl="4" w:tplc="04090003" w:tentative="1">
+      <w:start w:val="1"/>
+      <w:numFmt w:val="bullet"/>
+      <w:lvlText w:val="o"/>
+      <w:lvlJc w:val="left"/>
+      <w:pPr>
+        <w:ind w:left="3600" w:hanging="360"/>
+      </w:pPr>
+      <w:rPr>
+        <w:rFonts w:ascii="Courier New" w:hAnsi="Courier New" w:cs="Courier New" w:hint="default"/>
+      </w:rPr>
+    </w:lvl>
+    <w:lvl w:ilvl="5" w:tplc="04090005" w:tentative="1">
+      <w:start w:val="1"/>
+      <w:numFmt w:val="bullet"/>
+      <w:lvlText w:val=""/>
+      <w:lvlJc w:val="left"/>
+      <w:pPr>
+        <w:ind w:left="4320" w:hanging="360"/>
+      </w:pPr>
+      <w:rPr>
+        <w:rFonts w:ascii="Wingdings" w:hAnsi="Wingdings" w:hint="default"/>
+      </w:rPr>
+    </w:lvl>
+    <w:lvl w:ilvl="6" w:tplc="04090001" w:tentative="1">
+      <w:start w:val="1"/>
+      <w:numFmt w:val="bullet"/>
+      <w:lvlText w:val=""/>
+      <w:lvlJc w:val="left"/>
+      <w:pPr>
+        <w:ind w:left="5040" w:hanging="360"/>
+      </w:pPr>
+      <w:rPr>
+        <w:rFonts w:ascii="Symbol" w:hAnsi="Symbol" w:hint="default"/>
+      </w:rPr>
+    </w:lvl>
+    <w:lvl w:ilvl="7" w:tplc="04090003" w:tentative="1">
+      <w:start w:val="1"/>
+      <w:numFmt w:val="bullet"/>
+      <w:lvlText w:val="o"/>
+      <w:lvlJc w:val="left"/>
+      <w:pPr>
+        <w:ind w:left="5760" w:hanging="360"/>
+      </w:pPr>
+      <w:rPr>
+        <w:rFonts w:ascii="Courier New" w:hAnsi="Courier New" w:cs="Courier New" w:hint="default"/>
+      </w:rPr>
+    </w:lvl>
+    <w:lvl w:ilvl="8" w:tplc="04090005" w:tentative="1">
+      <w:start w:val="1"/>
+      <w:numFmt w:val="bullet"/>
+      <w:lvlText w:val=""/>
+      <w:lvlJc w:val="left"/>
+      <w:pPr>
+        <w:ind w:left="6480" w:hanging="360"/>
+      </w:pPr>
+      <w:rPr>
+        <w:rFonts w:ascii="Wingdings" w:hAnsi="Wingdings" w:hint="default"/>
+      </w:rPr>
+    </w:lvl>
+  </w:abstractNum>
+  <w:abstractNum w:abstractNumId="2" w15:restartNumberingAfterBreak="0">
     <w:nsid w:val="0B377163"/>
     <w:multiLevelType w:val="multilevel"/>
     <w:tmpl w:val="431E5EB4"/>
@@ -1815,7 +4272,120 @@
       </w:rPr>
     </w:lvl>
   </w:abstractNum>
-  <w:abstractNum w:abstractNumId="2" w15:restartNumberingAfterBreak="0">
+  <w:abstractNum w:abstractNumId="3" w15:restartNumberingAfterBreak="0">
+    <w:nsid w:val="0D2B593A"/>
+    <w:multiLevelType w:val="hybridMultilevel"/>
+    <w:tmpl w:val="AFCA437E"/>
+    <w:lvl w:ilvl="0" w:tplc="04090001">
+      <w:start w:val="1"/>
+      <w:numFmt w:val="bullet"/>
+      <w:lvlText w:val=""/>
+      <w:lvlJc w:val="left"/>
+      <w:pPr>
+        <w:ind w:left="1447" w:hanging="360"/>
+      </w:pPr>
+      <w:rPr>
+        <w:rFonts w:ascii="Symbol" w:hAnsi="Symbol" w:hint="default"/>
+      </w:rPr>
+    </w:lvl>
+    <w:lvl w:ilvl="1" w:tplc="04090003">
+      <w:start w:val="1"/>
+      <w:numFmt w:val="bullet"/>
+      <w:lvlText w:val="o"/>
+      <w:lvlJc w:val="left"/>
+      <w:pPr>
+        <w:ind w:left="2167" w:hanging="360"/>
+      </w:pPr>
+      <w:rPr>
+        <w:rFonts w:ascii="Courier New" w:hAnsi="Courier New" w:cs="Courier New" w:hint="default"/>
+      </w:rPr>
+    </w:lvl>
+    <w:lvl w:ilvl="2" w:tplc="04090005">
+      <w:start w:val="1"/>
+      <w:numFmt w:val="bullet"/>
+      <w:lvlText w:val=""/>
+      <w:lvlJc w:val="left"/>
+      <w:pPr>
+        <w:ind w:left="2887" w:hanging="360"/>
+      </w:pPr>
+      <w:rPr>
+        <w:rFonts w:ascii="Wingdings" w:hAnsi="Wingdings" w:hint="default"/>
+      </w:rPr>
+    </w:lvl>
+    <w:lvl w:ilvl="3" w:tplc="04090001" w:tentative="1">
+      <w:start w:val="1"/>
+      <w:numFmt w:val="bullet"/>
+      <w:lvlText w:val=""/>
+      <w:lvlJc w:val="left"/>
+      <w:pPr>
+        <w:ind w:left="3607" w:hanging="360"/>
+      </w:pPr>
+      <w:rPr>
+        <w:rFonts w:ascii="Symbol" w:hAnsi="Symbol" w:hint="default"/>
+      </w:rPr>
+    </w:lvl>
+    <w:lvl w:ilvl="4" w:tplc="04090003" w:tentative="1">
+      <w:start w:val="1"/>
+      <w:numFmt w:val="bullet"/>
+      <w:lvlText w:val="o"/>
+      <w:lvlJc w:val="left"/>
+      <w:pPr>
+        <w:ind w:left="4327" w:hanging="360"/>
+      </w:pPr>
+      <w:rPr>
+        <w:rFonts w:ascii="Courier New" w:hAnsi="Courier New" w:cs="Courier New" w:hint="default"/>
+      </w:rPr>
+    </w:lvl>
+    <w:lvl w:ilvl="5" w:tplc="04090005" w:tentative="1">
+      <w:start w:val="1"/>
+      <w:numFmt w:val="bullet"/>
+      <w:lvlText w:val=""/>
+      <w:lvlJc w:val="left"/>
+      <w:pPr>
+        <w:ind w:left="5047" w:hanging="360"/>
+      </w:pPr>
+      <w:rPr>
+        <w:rFonts w:ascii="Wingdings" w:hAnsi="Wingdings" w:hint="default"/>
+      </w:rPr>
+    </w:lvl>
+    <w:lvl w:ilvl="6" w:tplc="04090001" w:tentative="1">
+      <w:start w:val="1"/>
+      <w:numFmt w:val="bullet"/>
+      <w:lvlText w:val=""/>
+      <w:lvlJc w:val="left"/>
+      <w:pPr>
+        <w:ind w:left="5767" w:hanging="360"/>
+      </w:pPr>
+      <w:rPr>
+        <w:rFonts w:ascii="Symbol" w:hAnsi="Symbol" w:hint="default"/>
+      </w:rPr>
+    </w:lvl>
+    <w:lvl w:ilvl="7" w:tplc="04090003" w:tentative="1">
+      <w:start w:val="1"/>
+      <w:numFmt w:val="bullet"/>
+      <w:lvlText w:val="o"/>
+      <w:lvlJc w:val="left"/>
+      <w:pPr>
+        <w:ind w:left="6487" w:hanging="360"/>
+      </w:pPr>
+      <w:rPr>
+        <w:rFonts w:ascii="Courier New" w:hAnsi="Courier New" w:cs="Courier New" w:hint="default"/>
+      </w:rPr>
+    </w:lvl>
+    <w:lvl w:ilvl="8" w:tplc="04090005" w:tentative="1">
+      <w:start w:val="1"/>
+      <w:numFmt w:val="bullet"/>
+      <w:lvlText w:val=""/>
+      <w:lvlJc w:val="left"/>
+      <w:pPr>
+        <w:ind w:left="7207" w:hanging="360"/>
+      </w:pPr>
+      <w:rPr>
+        <w:rFonts w:ascii="Wingdings" w:hAnsi="Wingdings" w:hint="default"/>
+      </w:rPr>
+    </w:lvl>
+  </w:abstractNum>
+  <w:abstractNum w:abstractNumId="4" w15:restartNumberingAfterBreak="0">
     <w:nsid w:val="1CE70821"/>
     <w:multiLevelType w:val="multilevel"/>
     <w:tmpl w:val="FAD8B742"/>
@@ -1964,7 +4534,7 @@
       </w:rPr>
     </w:lvl>
   </w:abstractNum>
-  <w:abstractNum w:abstractNumId="3" w15:restartNumberingAfterBreak="0">
+  <w:abstractNum w:abstractNumId="5" w15:restartNumberingAfterBreak="0">
     <w:nsid w:val="239D04EA"/>
     <w:multiLevelType w:val="hybridMultilevel"/>
     <w:tmpl w:val="701A081E"/>
@@ -2053,17 +4623,253 @@
       </w:pPr>
     </w:lvl>
   </w:abstractNum>
+  <w:abstractNum w:abstractNumId="6" w15:restartNumberingAfterBreak="0">
+    <w:nsid w:val="326B60EF"/>
+    <w:multiLevelType w:val="hybridMultilevel"/>
+    <w:tmpl w:val="AAA611C2"/>
+    <w:lvl w:ilvl="0" w:tplc="F0B4BAB8">
+      <w:numFmt w:val="bullet"/>
+      <w:lvlText w:val="-"/>
+      <w:lvlJc w:val="left"/>
+      <w:pPr>
+        <w:ind w:left="1800" w:hanging="360"/>
+      </w:pPr>
+      <w:rPr>
+        <w:rFonts w:ascii="Cambria" w:eastAsia="Calibri" w:hAnsi="Cambria" w:cs="Calibri" w:hint="default"/>
+      </w:rPr>
+    </w:lvl>
+    <w:lvl w:ilvl="1" w:tplc="04090003" w:tentative="1">
+      <w:start w:val="1"/>
+      <w:numFmt w:val="bullet"/>
+      <w:lvlText w:val="o"/>
+      <w:lvlJc w:val="left"/>
+      <w:pPr>
+        <w:ind w:left="2520" w:hanging="360"/>
+      </w:pPr>
+      <w:rPr>
+        <w:rFonts w:ascii="Courier New" w:hAnsi="Courier New" w:cs="Courier New" w:hint="default"/>
+      </w:rPr>
+    </w:lvl>
+    <w:lvl w:ilvl="2" w:tplc="04090005" w:tentative="1">
+      <w:start w:val="1"/>
+      <w:numFmt w:val="bullet"/>
+      <w:lvlText w:val=""/>
+      <w:lvlJc w:val="left"/>
+      <w:pPr>
+        <w:ind w:left="3240" w:hanging="360"/>
+      </w:pPr>
+      <w:rPr>
+        <w:rFonts w:ascii="Wingdings" w:hAnsi="Wingdings" w:hint="default"/>
+      </w:rPr>
+    </w:lvl>
+    <w:lvl w:ilvl="3" w:tplc="04090001" w:tentative="1">
+      <w:start w:val="1"/>
+      <w:numFmt w:val="bullet"/>
+      <w:lvlText w:val=""/>
+      <w:lvlJc w:val="left"/>
+      <w:pPr>
+        <w:ind w:left="3960" w:hanging="360"/>
+      </w:pPr>
+      <w:rPr>
+        <w:rFonts w:ascii="Symbol" w:hAnsi="Symbol" w:hint="default"/>
+      </w:rPr>
+    </w:lvl>
+    <w:lvl w:ilvl="4" w:tplc="04090003" w:tentative="1">
+      <w:start w:val="1"/>
+      <w:numFmt w:val="bullet"/>
+      <w:lvlText w:val="o"/>
+      <w:lvlJc w:val="left"/>
+      <w:pPr>
+        <w:ind w:left="4680" w:hanging="360"/>
+      </w:pPr>
+      <w:rPr>
+        <w:rFonts w:ascii="Courier New" w:hAnsi="Courier New" w:cs="Courier New" w:hint="default"/>
+      </w:rPr>
+    </w:lvl>
+    <w:lvl w:ilvl="5" w:tplc="04090005" w:tentative="1">
+      <w:start w:val="1"/>
+      <w:numFmt w:val="bullet"/>
+      <w:lvlText w:val=""/>
+      <w:lvlJc w:val="left"/>
+      <w:pPr>
+        <w:ind w:left="5400" w:hanging="360"/>
+      </w:pPr>
+      <w:rPr>
+        <w:rFonts w:ascii="Wingdings" w:hAnsi="Wingdings" w:hint="default"/>
+      </w:rPr>
+    </w:lvl>
+    <w:lvl w:ilvl="6" w:tplc="04090001" w:tentative="1">
+      <w:start w:val="1"/>
+      <w:numFmt w:val="bullet"/>
+      <w:lvlText w:val=""/>
+      <w:lvlJc w:val="left"/>
+      <w:pPr>
+        <w:ind w:left="6120" w:hanging="360"/>
+      </w:pPr>
+      <w:rPr>
+        <w:rFonts w:ascii="Symbol" w:hAnsi="Symbol" w:hint="default"/>
+      </w:rPr>
+    </w:lvl>
+    <w:lvl w:ilvl="7" w:tplc="04090003" w:tentative="1">
+      <w:start w:val="1"/>
+      <w:numFmt w:val="bullet"/>
+      <w:lvlText w:val="o"/>
+      <w:lvlJc w:val="left"/>
+      <w:pPr>
+        <w:ind w:left="6840" w:hanging="360"/>
+      </w:pPr>
+      <w:rPr>
+        <w:rFonts w:ascii="Courier New" w:hAnsi="Courier New" w:cs="Courier New" w:hint="default"/>
+      </w:rPr>
+    </w:lvl>
+    <w:lvl w:ilvl="8" w:tplc="04090005" w:tentative="1">
+      <w:start w:val="1"/>
+      <w:numFmt w:val="bullet"/>
+      <w:lvlText w:val=""/>
+      <w:lvlJc w:val="left"/>
+      <w:pPr>
+        <w:ind w:left="7560" w:hanging="360"/>
+      </w:pPr>
+      <w:rPr>
+        <w:rFonts w:ascii="Wingdings" w:hAnsi="Wingdings" w:hint="default"/>
+      </w:rPr>
+    </w:lvl>
+  </w:abstractNum>
+  <w:abstractNum w:abstractNumId="7" w15:restartNumberingAfterBreak="0">
+    <w:nsid w:val="722C51A1"/>
+    <w:multiLevelType w:val="hybridMultilevel"/>
+    <w:tmpl w:val="9634E90A"/>
+    <w:lvl w:ilvl="0" w:tplc="F0B4BAB8">
+      <w:numFmt w:val="bullet"/>
+      <w:lvlText w:val="-"/>
+      <w:lvlJc w:val="left"/>
+      <w:pPr>
+        <w:ind w:left="1800" w:hanging="360"/>
+      </w:pPr>
+      <w:rPr>
+        <w:rFonts w:ascii="Cambria" w:eastAsia="Calibri" w:hAnsi="Cambria" w:cs="Calibri" w:hint="default"/>
+      </w:rPr>
+    </w:lvl>
+    <w:lvl w:ilvl="1" w:tplc="04090003">
+      <w:start w:val="1"/>
+      <w:numFmt w:val="bullet"/>
+      <w:lvlText w:val="o"/>
+      <w:lvlJc w:val="left"/>
+      <w:pPr>
+        <w:ind w:left="1440" w:hanging="360"/>
+      </w:pPr>
+      <w:rPr>
+        <w:rFonts w:ascii="Courier New" w:hAnsi="Courier New" w:cs="Courier New" w:hint="default"/>
+      </w:rPr>
+    </w:lvl>
+    <w:lvl w:ilvl="2" w:tplc="04090005">
+      <w:start w:val="1"/>
+      <w:numFmt w:val="bullet"/>
+      <w:lvlText w:val=""/>
+      <w:lvlJc w:val="left"/>
+      <w:pPr>
+        <w:ind w:left="2160" w:hanging="360"/>
+      </w:pPr>
+      <w:rPr>
+        <w:rFonts w:ascii="Wingdings" w:hAnsi="Wingdings" w:hint="default"/>
+      </w:rPr>
+    </w:lvl>
+    <w:lvl w:ilvl="3" w:tplc="04090001">
+      <w:start w:val="1"/>
+      <w:numFmt w:val="bullet"/>
+      <w:lvlText w:val=""/>
+      <w:lvlJc w:val="left"/>
+      <w:pPr>
+        <w:ind w:left="2880" w:hanging="360"/>
+      </w:pPr>
+      <w:rPr>
+        <w:rFonts w:ascii="Symbol" w:hAnsi="Symbol" w:hint="default"/>
+      </w:rPr>
+    </w:lvl>
+    <w:lvl w:ilvl="4" w:tplc="04090003" w:tentative="1">
+      <w:start w:val="1"/>
+      <w:numFmt w:val="bullet"/>
+      <w:lvlText w:val="o"/>
+      <w:lvlJc w:val="left"/>
+      <w:pPr>
+        <w:ind w:left="3600" w:hanging="360"/>
+      </w:pPr>
+      <w:rPr>
+        <w:rFonts w:ascii="Courier New" w:hAnsi="Courier New" w:cs="Courier New" w:hint="default"/>
+      </w:rPr>
+    </w:lvl>
+    <w:lvl w:ilvl="5" w:tplc="04090005" w:tentative="1">
+      <w:start w:val="1"/>
+      <w:numFmt w:val="bullet"/>
+      <w:lvlText w:val=""/>
+      <w:lvlJc w:val="left"/>
+      <w:pPr>
+        <w:ind w:left="4320" w:hanging="360"/>
+      </w:pPr>
+      <w:rPr>
+        <w:rFonts w:ascii="Wingdings" w:hAnsi="Wingdings" w:hint="default"/>
+      </w:rPr>
+    </w:lvl>
+    <w:lvl w:ilvl="6" w:tplc="04090001" w:tentative="1">
+      <w:start w:val="1"/>
+      <w:numFmt w:val="bullet"/>
+      <w:lvlText w:val=""/>
+      <w:lvlJc w:val="left"/>
+      <w:pPr>
+        <w:ind w:left="5040" w:hanging="360"/>
+      </w:pPr>
+      <w:rPr>
+        <w:rFonts w:ascii="Symbol" w:hAnsi="Symbol" w:hint="default"/>
+      </w:rPr>
+    </w:lvl>
+    <w:lvl w:ilvl="7" w:tplc="04090003" w:tentative="1">
+      <w:start w:val="1"/>
+      <w:numFmt w:val="bullet"/>
+      <w:lvlText w:val="o"/>
+      <w:lvlJc w:val="left"/>
+      <w:pPr>
+        <w:ind w:left="5760" w:hanging="360"/>
+      </w:pPr>
+      <w:rPr>
+        <w:rFonts w:ascii="Courier New" w:hAnsi="Courier New" w:cs="Courier New" w:hint="default"/>
+      </w:rPr>
+    </w:lvl>
+    <w:lvl w:ilvl="8" w:tplc="04090005" w:tentative="1">
+      <w:start w:val="1"/>
+      <w:numFmt w:val="bullet"/>
+      <w:lvlText w:val=""/>
+      <w:lvlJc w:val="left"/>
+      <w:pPr>
+        <w:ind w:left="6480" w:hanging="360"/>
+      </w:pPr>
+      <w:rPr>
+        <w:rFonts w:ascii="Wingdings" w:hAnsi="Wingdings" w:hint="default"/>
+      </w:rPr>
+    </w:lvl>
+  </w:abstractNum>
   <w:num w:numId="1" w16cid:durableId="414135342">
-    <w:abstractNumId w:val="1"/>
+    <w:abstractNumId w:val="2"/>
   </w:num>
   <w:num w:numId="2" w16cid:durableId="1372612938">
-    <w:abstractNumId w:val="2"/>
+    <w:abstractNumId w:val="4"/>
   </w:num>
   <w:num w:numId="3" w16cid:durableId="486477045">
     <w:abstractNumId w:val="0"/>
   </w:num>
   <w:num w:numId="4" w16cid:durableId="1839731230">
+    <w:abstractNumId w:val="5"/>
+  </w:num>
+  <w:num w:numId="5" w16cid:durableId="1373186180">
     <w:abstractNumId w:val="3"/>
+  </w:num>
+  <w:num w:numId="6" w16cid:durableId="1546721681">
+    <w:abstractNumId w:val="6"/>
+  </w:num>
+  <w:num w:numId="7" w16cid:durableId="1187327692">
+    <w:abstractNumId w:val="1"/>
+  </w:num>
+  <w:num w:numId="8" w16cid:durableId="99886234">
+    <w:abstractNumId w:val="7"/>
   </w:num>
 </w:numbering>
 </file>
@@ -3149,14 +5955,12 @@
 </file>
 
 <file path=customXml/item1.xml><?xml version="1.0" encoding="utf-8"?>
-<p:properties xmlns:p="http://schemas.microsoft.com/office/2006/metadata/properties" xmlns:xsi="http://www.w3.org/2001/XMLSchema-instance" xmlns:pc="http://schemas.microsoft.com/office/infopath/2007/PartnerControls">
-  <documentManagement>
-    <TaxCatchAll xmlns="c0babb3f-4b83-4bd4-b00e-4acf958a406a" xsi:nil="true"/>
-    <lcf76f155ced4ddcb4097134ff3c332f xmlns="d118d1a0-f5a0-4e12-83ce-6c8453885330">
-      <Terms xmlns="http://schemas.microsoft.com/office/infopath/2007/PartnerControls"/>
-    </lcf76f155ced4ddcb4097134ff3c332f>
-  </documentManagement>
-</p:properties>
+<?mso-contentType ?>
+<FormTemplates xmlns="http://schemas.microsoft.com/sharepoint/v3/contenttype/forms">
+  <Display>DocumentLibraryForm</Display>
+  <Edit>DocumentLibraryForm</Edit>
+  <New>DocumentLibraryForm</New>
+</FormTemplates>
 </file>
 
 <file path=customXml/item2.xml><?xml version="1.0" encoding="utf-8"?>
@@ -3166,12 +5970,14 @@
 </file>
 
 <file path=customXml/item3.xml><?xml version="1.0" encoding="utf-8"?>
-<?mso-contentType ?>
-<FormTemplates xmlns="http://schemas.microsoft.com/sharepoint/v3/contenttype/forms">
-  <Display>DocumentLibraryForm</Display>
-  <Edit>DocumentLibraryForm</Edit>
-  <New>DocumentLibraryForm</New>
-</FormTemplates>
+<p:properties xmlns:p="http://schemas.microsoft.com/office/2006/metadata/properties" xmlns:xsi="http://www.w3.org/2001/XMLSchema-instance" xmlns:pc="http://schemas.microsoft.com/office/infopath/2007/PartnerControls">
+  <documentManagement>
+    <TaxCatchAll xmlns="c0babb3f-4b83-4bd4-b00e-4acf958a406a" xsi:nil="true"/>
+    <lcf76f155ced4ddcb4097134ff3c332f xmlns="d118d1a0-f5a0-4e12-83ce-6c8453885330">
+      <Terms xmlns="http://schemas.microsoft.com/office/infopath/2007/PartnerControls"/>
+    </lcf76f155ced4ddcb4097134ff3c332f>
+  </documentManagement>
+</p:properties>
 </file>
 
 <file path=customXml/item4.xml><?xml version="1.0" encoding="utf-8"?>
@@ -3404,12 +6210,9 @@
 </file>
 
 <file path=customXml/itemProps1.xml><?xml version="1.0" encoding="utf-8"?>
-<ds:datastoreItem xmlns:ds="http://schemas.openxmlformats.org/officeDocument/2006/customXml" ds:itemID="{1F4E1B79-F8F4-45DE-8EAF-E1AAED95C7BD}">
+<ds:datastoreItem xmlns:ds="http://schemas.openxmlformats.org/officeDocument/2006/customXml" ds:itemID="{8D332132-AE62-4464-AE9E-E0045CD914D7}">
   <ds:schemaRefs>
-    <ds:schemaRef ds:uri="http://schemas.microsoft.com/office/2006/metadata/properties"/>
-    <ds:schemaRef ds:uri="http://schemas.microsoft.com/office/infopath/2007/PartnerControls"/>
-    <ds:schemaRef ds:uri="c0babb3f-4b83-4bd4-b00e-4acf958a406a"/>
-    <ds:schemaRef ds:uri="d118d1a0-f5a0-4e12-83ce-6c8453885330"/>
+    <ds:schemaRef ds:uri="http://schemas.microsoft.com/sharepoint/v3/contenttype/forms"/>
   </ds:schemaRefs>
 </ds:datastoreItem>
 </file>
@@ -3424,9 +6227,12 @@
 </file>
 
 <file path=customXml/itemProps3.xml><?xml version="1.0" encoding="utf-8"?>
-<ds:datastoreItem xmlns:ds="http://schemas.openxmlformats.org/officeDocument/2006/customXml" ds:itemID="{8D332132-AE62-4464-AE9E-E0045CD914D7}">
+<ds:datastoreItem xmlns:ds="http://schemas.openxmlformats.org/officeDocument/2006/customXml" ds:itemID="{1F4E1B79-F8F4-45DE-8EAF-E1AAED95C7BD}">
   <ds:schemaRefs>
-    <ds:schemaRef ds:uri="http://schemas.microsoft.com/sharepoint/v3/contenttype/forms"/>
+    <ds:schemaRef ds:uri="http://schemas.microsoft.com/office/2006/metadata/properties"/>
+    <ds:schemaRef ds:uri="http://schemas.microsoft.com/office/infopath/2007/PartnerControls"/>
+    <ds:schemaRef ds:uri="c0babb3f-4b83-4bd4-b00e-4acf958a406a"/>
+    <ds:schemaRef ds:uri="d118d1a0-f5a0-4e12-83ce-6c8453885330"/>
   </ds:schemaRefs>
 </ds:datastoreItem>
 </file>

</xml_diff>